<commit_message>
add exemple inner join
</commit_message>
<xml_diff>
--- a/6.SQL/documents/class-00-database.docx
+++ b/6.SQL/documents/class-00-database.docx
@@ -374,33 +374,18 @@
         </w:rPr>
         <w:t xml:space="preserve"> ou outros marcadores para separar elementos semânticos. as informações são manipuladas na forma de </w:t>
       </w:r>
-      <w:proofErr w:type="spellStart"/>
-      <w:r>
-        <w:fldChar w:fldCharType="begin"/>
-      </w:r>
-      <w:r>
-        <w:instrText>HYPERLINK "https://pt.wikipedia.org/wiki/XML" \o "XML"</w:instrText>
-      </w:r>
-      <w:r>
-        <w:fldChar w:fldCharType="separate"/>
-      </w:r>
-      <w:r>
-        <w:rPr>
-          <w:rFonts w:cstheme="minorHAnsi"/>
-          <w:sz w:val="24"/>
-          <w:szCs w:val="24"/>
-        </w:rPr>
-        <w:t>xml</w:t>
-      </w:r>
-      <w:proofErr w:type="spellEnd"/>
-      <w:r>
-        <w:rPr>
-          <w:rFonts w:cstheme="minorHAnsi"/>
-          <w:sz w:val="24"/>
-          <w:szCs w:val="24"/>
-        </w:rPr>
-        <w:fldChar w:fldCharType="end"/>
-      </w:r>
+      <w:hyperlink r:id="rId8" w:tooltip="XML" w:history="1">
+        <w:proofErr w:type="spellStart"/>
+        <w:r>
+          <w:rPr>
+            <w:rFonts w:cstheme="minorHAnsi"/>
+            <w:sz w:val="24"/>
+            <w:szCs w:val="24"/>
+          </w:rPr>
+          <w:t>xml</w:t>
+        </w:r>
+        <w:proofErr w:type="spellEnd"/>
+      </w:hyperlink>
       <w:r>
         <w:rPr>
           <w:rFonts w:cstheme="minorHAnsi"/>
@@ -1470,7 +1455,7 @@
                     </pic:cNvPicPr>
                   </pic:nvPicPr>
                   <pic:blipFill>
-                    <a:blip r:embed="rId8" cstate="print">
+                    <a:blip r:embed="rId9" cstate="print">
                       <a:extLst>
                         <a:ext uri="{28A0092B-C50C-407E-A947-70E740481C1C}">
                           <a14:useLocalDpi xmlns:a14="http://schemas.microsoft.com/office/drawing/2010/main" val="0"/>
@@ -1568,7 +1553,7 @@
           <w:noProof/>
         </w:rPr>
         <w:drawing>
-          <wp:inline distT="0" distB="0" distL="0" distR="0" wp14:anchorId="4A5520EC" wp14:editId="15736F58">
+          <wp:inline distT="0" distB="0" distL="0" distR="0" wp14:anchorId="4A5520EC" wp14:editId="32E46143">
             <wp:extent cx="2692400" cy="1983271"/>
             <wp:effectExtent l="0" t="0" r="0" b="0"/>
             <wp:docPr id="3" name="Imagem 3" descr="Bancos de dados - Onde vivem, O que comem e Como se reproduzem - LAMFO"/>
@@ -1585,7 +1570,7 @@
                     </pic:cNvPicPr>
                   </pic:nvPicPr>
                   <pic:blipFill>
-                    <a:blip r:embed="rId9" cstate="print">
+                    <a:blip r:embed="rId10" cstate="print">
                       <a:extLst>
                         <a:ext uri="{28A0092B-C50C-407E-A947-70E740481C1C}">
                           <a14:useLocalDpi xmlns:a14="http://schemas.microsoft.com/office/drawing/2010/main" val="0"/>
@@ -1600,7 +1585,7 @@
                   <pic:spPr bwMode="auto">
                     <a:xfrm>
                       <a:off x="0" y="0"/>
-                      <a:ext cx="2697983" cy="1987383"/>
+                      <a:ext cx="2692400" cy="1983271"/>
                     </a:xfrm>
                     <a:prstGeom prst="rect">
                       <a:avLst/>
@@ -1909,6 +1894,23 @@
         </w:rPr>
         <w:t>.</w:t>
       </w:r>
+    </w:p>
+    <w:p>
+      <w:pPr>
+        <w:pStyle w:val="PargrafodaLista"/>
+        <w:tabs>
+          <w:tab w:val="left" w:pos="426"/>
+        </w:tabs>
+        <w:spacing w:after="0"/>
+        <w:ind w:left="426"/>
+        <w:rPr>
+          <w:rFonts w:cstheme="minorHAnsi"/>
+          <w:bCs/>
+          <w:noProof/>
+          <w:sz w:val="24"/>
+          <w:szCs w:val="24"/>
+        </w:rPr>
+      </w:pPr>
     </w:p>
     <w:p>
       <w:pPr>
@@ -1949,7 +1951,7 @@
                     </pic:cNvPicPr>
                   </pic:nvPicPr>
                   <pic:blipFill>
-                    <a:blip r:embed="rId10" cstate="print">
+                    <a:blip r:embed="rId11" cstate="print">
                       <a:extLst>
                         <a:ext uri="{28A0092B-C50C-407E-A947-70E740481C1C}">
                           <a14:useLocalDpi xmlns:a14="http://schemas.microsoft.com/office/drawing/2010/main" val="0"/>
@@ -1983,6 +1985,20 @@
     </w:p>
     <w:p>
       <w:pPr>
+        <w:tabs>
+          <w:tab w:val="left" w:pos="426"/>
+        </w:tabs>
+        <w:spacing w:after="120"/>
+        <w:rPr>
+          <w:rFonts w:cstheme="minorHAnsi"/>
+          <w:b/>
+          <w:sz w:val="24"/>
+          <w:szCs w:val="24"/>
+        </w:rPr>
+      </w:pPr>
+    </w:p>
+    <w:p>
+      <w:pPr>
         <w:pStyle w:val="PargrafodaLista"/>
         <w:tabs>
           <w:tab w:val="left" w:pos="426"/>
@@ -1991,38 +2007,11 @@
         <w:ind w:left="426"/>
         <w:rPr>
           <w:rFonts w:cstheme="minorHAnsi"/>
-          <w:bCs/>
-          <w:sz w:val="24"/>
-          <w:szCs w:val="24"/>
-        </w:rPr>
-      </w:pPr>
-      <w:r>
-        <w:rPr>
-          <w:rFonts w:cstheme="minorHAnsi"/>
-          <w:b/>
-          <w:sz w:val="24"/>
-          <w:szCs w:val="24"/>
-        </w:rPr>
-        <w:t xml:space="preserve">TRANSAÇÃO: </w:t>
-      </w:r>
-      <w:r>
-        <w:rPr>
-          <w:rFonts w:cstheme="minorHAnsi"/>
-          <w:bCs/>
-          <w:sz w:val="24"/>
-          <w:szCs w:val="24"/>
-        </w:rPr>
-        <w:t>conjunto de procedimento executados em um banco dados</w:t>
-      </w:r>
-      <w:r>
-        <w:rPr>
-          <w:rFonts w:cstheme="minorHAnsi"/>
-          <w:bCs/>
-          <w:sz w:val="24"/>
-          <w:szCs w:val="24"/>
-        </w:rPr>
-        <w:t>.</w:t>
-      </w:r>
+          <w:b/>
+          <w:sz w:val="24"/>
+          <w:szCs w:val="24"/>
+        </w:rPr>
+      </w:pPr>
     </w:p>
     <w:p>
       <w:pPr>
@@ -2039,87 +2028,40 @@
           <w:szCs w:val="24"/>
         </w:rPr>
       </w:pPr>
-    </w:p>
-    <w:p>
-      <w:pPr>
-        <w:pStyle w:val="PargrafodaLista"/>
+      <w:r>
+        <w:rPr>
+          <w:rFonts w:cstheme="minorHAnsi"/>
+          <w:b/>
+          <w:sz w:val="24"/>
+          <w:szCs w:val="24"/>
+        </w:rPr>
+        <w:t xml:space="preserve">TRANSAÇÃO: </w:t>
+      </w:r>
+      <w:r>
+        <w:rPr>
+          <w:rFonts w:cstheme="minorHAnsi"/>
+          <w:bCs/>
+          <w:sz w:val="24"/>
+          <w:szCs w:val="24"/>
+        </w:rPr>
+        <w:t>conjunto de procedimento executados em um banco dados</w:t>
+      </w:r>
+      <w:r>
+        <w:rPr>
+          <w:rFonts w:cstheme="minorHAnsi"/>
+          <w:bCs/>
+          <w:sz w:val="24"/>
+          <w:szCs w:val="24"/>
+        </w:rPr>
+        <w:t>.</w:t>
+      </w:r>
+    </w:p>
+    <w:p>
+      <w:pPr>
         <w:tabs>
           <w:tab w:val="left" w:pos="426"/>
         </w:tabs>
         <w:spacing w:after="120"/>
-        <w:ind w:left="426"/>
-        <w:jc w:val="center"/>
-        <w:rPr>
-          <w:rFonts w:cstheme="minorHAnsi"/>
-          <w:bCs/>
-          <w:sz w:val="24"/>
-          <w:szCs w:val="24"/>
-        </w:rPr>
-      </w:pPr>
-      <w:r>
-        <w:rPr>
-          <w:rFonts w:cstheme="minorHAnsi"/>
-          <w:noProof/>
-        </w:rPr>
-        <w:lastRenderedPageBreak/>
-        <w:drawing>
-          <wp:inline distT="0" distB="0" distL="0" distR="0" wp14:anchorId="3069A0CD" wp14:editId="5F4AAD24">
-            <wp:extent cx="2990850" cy="2492488"/>
-            <wp:effectExtent l="0" t="0" r="0" b="3175"/>
-            <wp:docPr id="7" name="Imagem 7" descr="Linha do tempo&#10;&#10;Descrição gerada automaticamente com confiança média"/>
-            <wp:cNvGraphicFramePr>
-              <a:graphicFrameLocks xmlns:a="http://schemas.openxmlformats.org/drawingml/2006/main" noChangeAspect="1"/>
-            </wp:cNvGraphicFramePr>
-            <a:graphic xmlns:a="http://schemas.openxmlformats.org/drawingml/2006/main">
-              <a:graphicData uri="http://schemas.openxmlformats.org/drawingml/2006/picture">
-                <pic:pic xmlns:pic="http://schemas.openxmlformats.org/drawingml/2006/picture">
-                  <pic:nvPicPr>
-                    <pic:cNvPr id="7" name="Imagem 7" descr="Linha do tempo&#10;&#10;Descrição gerada automaticamente com confiança média"/>
-                    <pic:cNvPicPr>
-                      <a:picLocks noChangeAspect="1" noChangeArrowheads="1"/>
-                    </pic:cNvPicPr>
-                  </pic:nvPicPr>
-                  <pic:blipFill>
-                    <a:blip r:embed="rId11" cstate="print">
-                      <a:extLst>
-                        <a:ext uri="{28A0092B-C50C-407E-A947-70E740481C1C}">
-                          <a14:useLocalDpi xmlns:a14="http://schemas.microsoft.com/office/drawing/2010/main" val="0"/>
-                        </a:ext>
-                      </a:extLst>
-                    </a:blip>
-                    <a:srcRect/>
-                    <a:stretch>
-                      <a:fillRect/>
-                    </a:stretch>
-                  </pic:blipFill>
-                  <pic:spPr bwMode="auto">
-                    <a:xfrm>
-                      <a:off x="0" y="0"/>
-                      <a:ext cx="3010218" cy="2508629"/>
-                    </a:xfrm>
-                    <a:prstGeom prst="rect">
-                      <a:avLst/>
-                    </a:prstGeom>
-                    <a:noFill/>
-                    <a:ln>
-                      <a:noFill/>
-                    </a:ln>
-                  </pic:spPr>
-                </pic:pic>
-              </a:graphicData>
-            </a:graphic>
-          </wp:inline>
-        </w:drawing>
-      </w:r>
-    </w:p>
-    <w:p>
-      <w:pPr>
-        <w:pStyle w:val="PargrafodaLista"/>
-        <w:tabs>
-          <w:tab w:val="left" w:pos="426"/>
-        </w:tabs>
-        <w:spacing w:after="120"/>
-        <w:ind w:left="426"/>
         <w:rPr>
           <w:rFonts w:cstheme="minorHAnsi"/>
           <w:b/>
@@ -2159,7 +2101,14 @@
     </w:p>
     <w:p>
       <w:pPr>
-        <w:pStyle w:val="Default"/>
+        <w:tabs>
+          <w:tab w:val="left" w:pos="426"/>
+        </w:tabs>
+        <w:spacing w:after="120"/>
+        <w:rPr>
+          <w:rFonts w:cstheme="minorHAnsi"/>
+          <w:b/>
+        </w:rPr>
       </w:pPr>
     </w:p>
     <w:p>
@@ -2634,10 +2583,7 @@
           <w:szCs w:val="36"/>
         </w:rPr>
       </w:pPr>
-    </w:p>
-    <w:p>
-      <w:pPr>
-        <w:spacing w:after="0"/>
+      <w:r>
         <w:rPr>
           <w:rFonts w:cstheme="minorHAnsi"/>
           <w:b/>
@@ -2645,40 +2591,6 @@
           <w:sz w:val="36"/>
           <w:szCs w:val="36"/>
         </w:rPr>
-      </w:pPr>
-    </w:p>
-    <w:p>
-      <w:pPr>
-        <w:spacing w:after="0"/>
-        <w:rPr>
-          <w:rFonts w:cstheme="minorHAnsi"/>
-          <w:b/>
-          <w:bCs/>
-          <w:sz w:val="36"/>
-          <w:szCs w:val="36"/>
-        </w:rPr>
-      </w:pPr>
-    </w:p>
-    <w:p>
-      <w:pPr>
-        <w:spacing w:after="0"/>
-        <w:rPr>
-          <w:rFonts w:cstheme="minorHAnsi"/>
-          <w:b/>
-          <w:bCs/>
-          <w:sz w:val="36"/>
-          <w:szCs w:val="36"/>
-        </w:rPr>
-      </w:pPr>
-      <w:r>
-        <w:rPr>
-          <w:rFonts w:cstheme="minorHAnsi"/>
-          <w:b/>
-          <w:bCs/>
-          <w:sz w:val="36"/>
-          <w:szCs w:val="36"/>
-        </w:rPr>
-        <w:lastRenderedPageBreak/>
         <w:t>A</w:t>
       </w:r>
       <w:r>
@@ -2837,162 +2749,6 @@
     </w:p>
     <w:p>
       <w:pPr>
-        <w:pStyle w:val="Pa2"/>
-        <w:spacing w:after="160"/>
-        <w:ind w:left="380"/>
-        <w:jc w:val="both"/>
-        <w:rPr>
-          <w:rFonts w:ascii="Calibri" w:hAnsi="Calibri" w:cs="Calibri"/>
-          <w:color w:val="000000"/>
-          <w:sz w:val="23"/>
-          <w:szCs w:val="23"/>
-        </w:rPr>
-      </w:pPr>
-      <w:r>
-        <w:rPr>
-          <w:rFonts w:ascii="Calibri" w:hAnsi="Calibri" w:cs="Calibri"/>
-          <w:b/>
-          <w:bCs/>
-          <w:color w:val="000000"/>
-          <w:sz w:val="23"/>
-          <w:szCs w:val="23"/>
-        </w:rPr>
-        <w:t>A</w:t>
-      </w:r>
-      <w:r>
-        <w:rPr>
-          <w:rFonts w:ascii="Calibri" w:hAnsi="Calibri" w:cs="Calibri"/>
-          <w:b/>
-          <w:bCs/>
-          <w:color w:val="000000"/>
-          <w:sz w:val="23"/>
-          <w:szCs w:val="23"/>
-        </w:rPr>
-        <w:t xml:space="preserve">dministrador de </w:t>
-      </w:r>
-      <w:r>
-        <w:rPr>
-          <w:rFonts w:ascii="Calibri" w:hAnsi="Calibri" w:cs="Calibri"/>
-          <w:b/>
-          <w:bCs/>
-          <w:color w:val="000000"/>
-          <w:sz w:val="23"/>
-          <w:szCs w:val="23"/>
-        </w:rPr>
-        <w:t>D</w:t>
-      </w:r>
-      <w:r>
-        <w:rPr>
-          <w:rFonts w:ascii="Calibri" w:hAnsi="Calibri" w:cs="Calibri"/>
-          <w:b/>
-          <w:bCs/>
-          <w:color w:val="000000"/>
-          <w:sz w:val="23"/>
-          <w:szCs w:val="23"/>
-        </w:rPr>
-        <w:t>ados (</w:t>
-      </w:r>
-      <w:r>
-        <w:rPr>
-          <w:rFonts w:ascii="Calibri" w:hAnsi="Calibri" w:cs="Calibri"/>
-          <w:b/>
-          <w:bCs/>
-          <w:color w:val="000000"/>
-          <w:sz w:val="23"/>
-          <w:szCs w:val="23"/>
-        </w:rPr>
-        <w:t>AD</w:t>
-      </w:r>
-      <w:r>
-        <w:rPr>
-          <w:rFonts w:ascii="Calibri" w:hAnsi="Calibri" w:cs="Calibri"/>
-          <w:b/>
-          <w:bCs/>
-          <w:color w:val="000000"/>
-          <w:sz w:val="23"/>
-          <w:szCs w:val="23"/>
-        </w:rPr>
-        <w:t xml:space="preserve">): </w:t>
-      </w:r>
-      <w:r>
-        <w:rPr>
-          <w:rFonts w:ascii="Calibri" w:hAnsi="Calibri" w:cs="Calibri"/>
-          <w:color w:val="000000"/>
-          <w:sz w:val="23"/>
-          <w:szCs w:val="23"/>
-        </w:rPr>
-        <w:t xml:space="preserve">é o responsável por padronizar os nomes dos objetos criados no banco de dados, gerenciar e auxiliar na definição das regras de integridade, controlar a existência de informações redundantes e trabalhar na definição dos modelos de dados da organização. </w:t>
-      </w:r>
-    </w:p>
-    <w:p>
-      <w:pPr>
-        <w:pStyle w:val="Pa2"/>
-        <w:spacing w:after="160"/>
-        <w:ind w:left="380"/>
-        <w:jc w:val="both"/>
-        <w:rPr>
-          <w:rFonts w:ascii="Calibri" w:hAnsi="Calibri" w:cs="Calibri"/>
-          <w:color w:val="000000"/>
-          <w:sz w:val="23"/>
-          <w:szCs w:val="23"/>
-        </w:rPr>
-      </w:pPr>
-      <w:r>
-        <w:rPr>
-          <w:rFonts w:ascii="Calibri" w:hAnsi="Calibri" w:cs="Calibri"/>
-          <w:b/>
-          <w:bCs/>
-          <w:color w:val="000000"/>
-          <w:sz w:val="23"/>
-          <w:szCs w:val="23"/>
-        </w:rPr>
-        <w:t>U</w:t>
-      </w:r>
-      <w:r>
-        <w:rPr>
-          <w:rFonts w:ascii="Calibri" w:hAnsi="Calibri" w:cs="Calibri"/>
-          <w:b/>
-          <w:bCs/>
-          <w:color w:val="000000"/>
-          <w:sz w:val="23"/>
-          <w:szCs w:val="23"/>
-        </w:rPr>
-        <w:t xml:space="preserve">suário </w:t>
-      </w:r>
-      <w:r>
-        <w:rPr>
-          <w:rFonts w:ascii="Calibri" w:hAnsi="Calibri" w:cs="Calibri"/>
-          <w:b/>
-          <w:bCs/>
-          <w:color w:val="000000"/>
-          <w:sz w:val="23"/>
-          <w:szCs w:val="23"/>
-        </w:rPr>
-        <w:t>F</w:t>
-      </w:r>
-      <w:r>
-        <w:rPr>
-          <w:rFonts w:ascii="Calibri" w:hAnsi="Calibri" w:cs="Calibri"/>
-          <w:b/>
-          <w:bCs/>
-          <w:color w:val="000000"/>
-          <w:sz w:val="23"/>
-          <w:szCs w:val="23"/>
-        </w:rPr>
-        <w:t xml:space="preserve">inal: </w:t>
-      </w:r>
-      <w:r>
-        <w:rPr>
-          <w:rFonts w:ascii="Calibri" w:hAnsi="Calibri" w:cs="Calibri"/>
-          <w:color w:val="000000"/>
-          <w:sz w:val="23"/>
-          <w:szCs w:val="23"/>
-        </w:rPr>
-        <w:t xml:space="preserve">possui diferentes visões dos dados, acessa os dados mediante algum tipo de aplicativo desenvolvido, pode utilizar-se de ferramentas de consulta especializadas para acessar os dados. </w:t>
-      </w:r>
-    </w:p>
-    <w:p>
-      <w:pPr>
         <w:pStyle w:val="Default"/>
         <w:ind w:left="426"/>
         <w:rPr>
@@ -3090,1842 +2846,8 @@
         <w:t>oftware): define a estrutura do banco de dados, desenvolve os programas que acessarão os bancos de dados, escreve e otimiza as consultas que serão feitas.</w:t>
       </w:r>
     </w:p>
-    <w:p>
-      <w:pPr>
-        <w:pStyle w:val="Default"/>
-        <w:ind w:left="426"/>
-        <w:rPr>
-          <w:sz w:val="23"/>
-          <w:szCs w:val="23"/>
-        </w:rPr>
-      </w:pPr>
-    </w:p>
-    <w:p>
-      <w:pPr>
-        <w:pStyle w:val="Default"/>
-        <w:ind w:left="426"/>
-        <w:rPr>
-          <w:sz w:val="23"/>
-          <w:szCs w:val="23"/>
-        </w:rPr>
-      </w:pPr>
-    </w:p>
-    <w:p>
-      <w:pPr>
-        <w:pStyle w:val="Default"/>
-        <w:ind w:left="426"/>
-        <w:jc w:val="center"/>
-        <w:rPr>
-          <w:b/>
-          <w:bCs/>
-          <w:sz w:val="48"/>
-          <w:szCs w:val="48"/>
-        </w:rPr>
-      </w:pPr>
-    </w:p>
-    <w:p>
-      <w:pPr>
-        <w:pStyle w:val="Default"/>
-        <w:ind w:left="426"/>
-        <w:jc w:val="center"/>
-        <w:rPr>
-          <w:b/>
-          <w:bCs/>
-          <w:sz w:val="48"/>
-          <w:szCs w:val="48"/>
-        </w:rPr>
-      </w:pPr>
-    </w:p>
-    <w:p>
-      <w:pPr>
-        <w:pStyle w:val="Default"/>
-        <w:ind w:left="426"/>
-        <w:jc w:val="center"/>
-        <w:rPr>
-          <w:b/>
-          <w:bCs/>
-          <w:sz w:val="48"/>
-          <w:szCs w:val="48"/>
-        </w:rPr>
-      </w:pPr>
-    </w:p>
-    <w:p>
-      <w:pPr>
-        <w:pStyle w:val="Default"/>
-        <w:ind w:left="426"/>
-        <w:jc w:val="center"/>
-        <w:rPr>
-          <w:b/>
-          <w:bCs/>
-          <w:sz w:val="48"/>
-          <w:szCs w:val="48"/>
-        </w:rPr>
-      </w:pPr>
-    </w:p>
-    <w:p>
-      <w:pPr>
-        <w:pStyle w:val="Default"/>
-        <w:ind w:left="426"/>
-        <w:jc w:val="center"/>
-        <w:rPr>
-          <w:b/>
-          <w:bCs/>
-          <w:sz w:val="48"/>
-          <w:szCs w:val="48"/>
-        </w:rPr>
-      </w:pPr>
-    </w:p>
-    <w:p>
-      <w:pPr>
-        <w:pStyle w:val="Default"/>
-        <w:ind w:left="426"/>
-        <w:jc w:val="center"/>
-        <w:rPr>
-          <w:b/>
-          <w:bCs/>
-          <w:sz w:val="48"/>
-          <w:szCs w:val="48"/>
-        </w:rPr>
-      </w:pPr>
-    </w:p>
-    <w:p>
-      <w:pPr>
-        <w:pStyle w:val="Default"/>
-        <w:ind w:left="426"/>
-        <w:jc w:val="center"/>
-        <w:rPr>
-          <w:b/>
-          <w:bCs/>
-          <w:sz w:val="48"/>
-          <w:szCs w:val="48"/>
-        </w:rPr>
-      </w:pPr>
-    </w:p>
-    <w:p>
-      <w:pPr>
-        <w:pStyle w:val="Default"/>
-        <w:ind w:left="426"/>
-        <w:jc w:val="center"/>
-        <w:rPr>
-          <w:b/>
-          <w:bCs/>
-          <w:sz w:val="48"/>
-          <w:szCs w:val="48"/>
-        </w:rPr>
-      </w:pPr>
-    </w:p>
-    <w:p>
-      <w:pPr>
-        <w:pStyle w:val="Default"/>
-        <w:ind w:left="426"/>
-        <w:jc w:val="center"/>
-        <w:rPr>
-          <w:b/>
-          <w:bCs/>
-          <w:sz w:val="48"/>
-          <w:szCs w:val="48"/>
-        </w:rPr>
-      </w:pPr>
-    </w:p>
-    <w:p>
-      <w:pPr>
-        <w:pStyle w:val="Default"/>
-        <w:ind w:left="426"/>
-        <w:jc w:val="center"/>
-        <w:rPr>
-          <w:b/>
-          <w:bCs/>
-          <w:sz w:val="48"/>
-          <w:szCs w:val="48"/>
-        </w:rPr>
-      </w:pPr>
-    </w:p>
-    <w:p>
-      <w:pPr>
-        <w:pStyle w:val="Default"/>
-        <w:ind w:left="426"/>
-        <w:jc w:val="center"/>
-        <w:rPr>
-          <w:b/>
-          <w:bCs/>
-          <w:sz w:val="48"/>
-          <w:szCs w:val="48"/>
-        </w:rPr>
-      </w:pPr>
-    </w:p>
-    <w:p>
-      <w:pPr>
-        <w:pStyle w:val="Default"/>
-        <w:ind w:left="426"/>
-        <w:jc w:val="center"/>
-        <w:rPr>
-          <w:b/>
-          <w:bCs/>
-          <w:sz w:val="48"/>
-          <w:szCs w:val="48"/>
-        </w:rPr>
-      </w:pPr>
-    </w:p>
-    <w:p>
-      <w:pPr>
-        <w:pStyle w:val="Default"/>
-        <w:ind w:left="426"/>
-        <w:jc w:val="center"/>
-        <w:rPr>
-          <w:b/>
-          <w:bCs/>
-          <w:sz w:val="48"/>
-          <w:szCs w:val="48"/>
-        </w:rPr>
-      </w:pPr>
-    </w:p>
-    <w:p>
-      <w:pPr>
-        <w:pStyle w:val="Default"/>
-        <w:ind w:left="426"/>
-        <w:jc w:val="center"/>
-        <w:rPr>
-          <w:b/>
-          <w:bCs/>
-          <w:sz w:val="48"/>
-          <w:szCs w:val="48"/>
-        </w:rPr>
-      </w:pPr>
-      <w:r>
-        <w:rPr>
-          <w:b/>
-          <w:bCs/>
-          <w:sz w:val="48"/>
-          <w:szCs w:val="48"/>
-        </w:rPr>
-        <w:lastRenderedPageBreak/>
-        <w:t>SQL</w:t>
-      </w:r>
-      <w:r>
-        <w:rPr>
-          <w:b/>
-          <w:bCs/>
-          <w:sz w:val="48"/>
-          <w:szCs w:val="48"/>
-        </w:rPr>
-        <w:t xml:space="preserve"> (</w:t>
-      </w:r>
-      <w:proofErr w:type="spellStart"/>
-      <w:r>
-        <w:rPr>
-          <w:b/>
-          <w:bCs/>
-          <w:sz w:val="48"/>
-          <w:szCs w:val="48"/>
-        </w:rPr>
-        <w:t>Structured</w:t>
-      </w:r>
-      <w:proofErr w:type="spellEnd"/>
-      <w:r>
-        <w:rPr>
-          <w:b/>
-          <w:bCs/>
-          <w:sz w:val="48"/>
-          <w:szCs w:val="48"/>
-        </w:rPr>
-        <w:t xml:space="preserve"> Query </w:t>
-      </w:r>
-      <w:proofErr w:type="spellStart"/>
-      <w:r>
-        <w:rPr>
-          <w:b/>
-          <w:bCs/>
-          <w:sz w:val="48"/>
-          <w:szCs w:val="48"/>
-        </w:rPr>
-        <w:t>Language</w:t>
-      </w:r>
-      <w:proofErr w:type="spellEnd"/>
-      <w:r>
-        <w:rPr>
-          <w:b/>
-          <w:bCs/>
-          <w:sz w:val="48"/>
-          <w:szCs w:val="48"/>
-        </w:rPr>
-        <w:t>)</w:t>
-      </w:r>
-    </w:p>
-    <w:p>
-      <w:pPr>
-        <w:pStyle w:val="Default"/>
-        <w:ind w:left="426"/>
-        <w:rPr>
-          <w:sz w:val="23"/>
-          <w:szCs w:val="23"/>
-        </w:rPr>
-      </w:pPr>
-    </w:p>
-    <w:p>
-      <w:pPr>
-        <w:pStyle w:val="Default"/>
-      </w:pPr>
-    </w:p>
-    <w:p>
-      <w:pPr>
-        <w:pStyle w:val="Default"/>
-        <w:numPr>
-          <w:ilvl w:val="0"/>
-          <w:numId w:val="17"/>
-        </w:numPr>
-        <w:spacing w:after="95"/>
-        <w:ind w:left="142" w:hanging="142"/>
-        <w:rPr>
-          <w:sz w:val="23"/>
-          <w:szCs w:val="23"/>
-        </w:rPr>
-      </w:pPr>
-      <w:r>
-        <w:rPr>
-          <w:b/>
-          <w:bCs/>
-          <w:sz w:val="23"/>
-          <w:szCs w:val="23"/>
-        </w:rPr>
-        <w:t xml:space="preserve">DDL (Data </w:t>
-      </w:r>
-      <w:proofErr w:type="spellStart"/>
-      <w:r>
-        <w:rPr>
-          <w:b/>
-          <w:bCs/>
-          <w:sz w:val="23"/>
-          <w:szCs w:val="23"/>
-        </w:rPr>
-        <w:t>Definition</w:t>
-      </w:r>
-      <w:proofErr w:type="spellEnd"/>
-      <w:r>
-        <w:rPr>
-          <w:b/>
-          <w:bCs/>
-          <w:sz w:val="23"/>
-          <w:szCs w:val="23"/>
-        </w:rPr>
-        <w:t xml:space="preserve"> </w:t>
-      </w:r>
-      <w:proofErr w:type="spellStart"/>
-      <w:r>
-        <w:rPr>
-          <w:b/>
-          <w:bCs/>
-          <w:sz w:val="23"/>
-          <w:szCs w:val="23"/>
-        </w:rPr>
-        <w:t>Language</w:t>
-      </w:r>
-      <w:proofErr w:type="spellEnd"/>
-      <w:r>
-        <w:rPr>
-          <w:b/>
-          <w:bCs/>
-          <w:sz w:val="23"/>
-          <w:szCs w:val="23"/>
-        </w:rPr>
-        <w:t xml:space="preserve"> – Linguagem de definição de dados): </w:t>
-      </w:r>
-      <w:r>
-        <w:rPr>
-          <w:sz w:val="23"/>
-          <w:szCs w:val="23"/>
-        </w:rPr>
-        <w:t xml:space="preserve">utilizada para definir os esquemas conceitual e interno. Provocam alterações no dicionário de dados. </w:t>
-      </w:r>
-      <w:r>
-        <w:rPr>
-          <w:sz w:val="23"/>
-          <w:szCs w:val="23"/>
-        </w:rPr>
-        <w:t>(CREATE TABLE, DROPTABLE).</w:t>
-      </w:r>
-      <w:r>
-        <w:rPr>
-          <w:sz w:val="23"/>
-          <w:szCs w:val="23"/>
-        </w:rPr>
-        <w:t xml:space="preserve"> </w:t>
-      </w:r>
-    </w:p>
-    <w:p>
-      <w:pPr>
-        <w:pStyle w:val="Default"/>
-        <w:rPr>
-          <w:sz w:val="23"/>
-          <w:szCs w:val="23"/>
-        </w:rPr>
-      </w:pPr>
-      <w:r>
-        <w:rPr>
-          <w:rStyle w:val="A4"/>
-          <w:sz w:val="23"/>
-          <w:szCs w:val="23"/>
-        </w:rPr>
-        <w:t xml:space="preserve">• </w:t>
-      </w:r>
-      <w:r>
-        <w:rPr>
-          <w:b/>
-          <w:bCs/>
-          <w:sz w:val="23"/>
-          <w:szCs w:val="23"/>
-        </w:rPr>
-        <w:t xml:space="preserve">DML (Data </w:t>
-      </w:r>
-      <w:proofErr w:type="spellStart"/>
-      <w:r>
-        <w:rPr>
-          <w:b/>
-          <w:bCs/>
-          <w:sz w:val="23"/>
-          <w:szCs w:val="23"/>
-        </w:rPr>
-        <w:t>Manipulation</w:t>
-      </w:r>
-      <w:proofErr w:type="spellEnd"/>
-      <w:r>
-        <w:rPr>
-          <w:b/>
-          <w:bCs/>
-          <w:sz w:val="23"/>
-          <w:szCs w:val="23"/>
-        </w:rPr>
-        <w:t xml:space="preserve"> </w:t>
-      </w:r>
-      <w:proofErr w:type="spellStart"/>
-      <w:r>
-        <w:rPr>
-          <w:b/>
-          <w:bCs/>
-          <w:sz w:val="23"/>
-          <w:szCs w:val="23"/>
-        </w:rPr>
-        <w:t>Language</w:t>
-      </w:r>
-      <w:proofErr w:type="spellEnd"/>
-      <w:r>
-        <w:rPr>
-          <w:b/>
-          <w:bCs/>
-          <w:sz w:val="23"/>
-          <w:szCs w:val="23"/>
-        </w:rPr>
-        <w:t xml:space="preserve"> – Linguagem de manipulação de dados): </w:t>
-      </w:r>
-      <w:r>
-        <w:rPr>
-          <w:sz w:val="23"/>
-          <w:szCs w:val="23"/>
-        </w:rPr>
-        <w:t xml:space="preserve">trata das operações realizadas pelos usuários após o esquema de banco de dados estar compilado e o banco de dados populado com os dados, realizam manipulações de inserção, recuperação, remoção e modificação dos dados. </w:t>
-      </w:r>
-      <w:r>
-        <w:rPr>
-          <w:sz w:val="23"/>
-          <w:szCs w:val="23"/>
-        </w:rPr>
-        <w:t xml:space="preserve">(INSERT INTO, SELECT). </w:t>
-      </w:r>
-    </w:p>
-    <w:p>
-      <w:pPr>
-        <w:pStyle w:val="Default"/>
-        <w:rPr>
-          <w:sz w:val="23"/>
-          <w:szCs w:val="23"/>
-        </w:rPr>
-      </w:pPr>
-    </w:p>
-    <w:p>
-      <w:pPr>
-        <w:pStyle w:val="Default"/>
-        <w:rPr>
-          <w:sz w:val="23"/>
-          <w:szCs w:val="23"/>
-        </w:rPr>
-      </w:pPr>
-      <w:r>
-        <w:rPr>
-          <w:rStyle w:val="A4"/>
-          <w:sz w:val="23"/>
-          <w:szCs w:val="23"/>
-        </w:rPr>
-        <w:t xml:space="preserve">• </w:t>
-      </w:r>
-      <w:r>
-        <w:rPr>
-          <w:b/>
-          <w:bCs/>
-          <w:sz w:val="23"/>
-          <w:szCs w:val="23"/>
-        </w:rPr>
-        <w:t>D</w:t>
-      </w:r>
-      <w:r>
-        <w:rPr>
-          <w:b/>
-          <w:bCs/>
-          <w:sz w:val="23"/>
-          <w:szCs w:val="23"/>
-        </w:rPr>
-        <w:t>CL</w:t>
-      </w:r>
-      <w:r>
-        <w:rPr>
-          <w:b/>
-          <w:bCs/>
-          <w:sz w:val="23"/>
-          <w:szCs w:val="23"/>
-        </w:rPr>
-        <w:t xml:space="preserve"> (</w:t>
-      </w:r>
-      <w:r>
-        <w:rPr>
-          <w:b/>
-          <w:bCs/>
-          <w:sz w:val="23"/>
-          <w:szCs w:val="23"/>
-        </w:rPr>
-        <w:t xml:space="preserve">Data </w:t>
-      </w:r>
-      <w:proofErr w:type="spellStart"/>
-      <w:r>
-        <w:rPr>
-          <w:b/>
-          <w:bCs/>
-          <w:sz w:val="23"/>
-          <w:szCs w:val="23"/>
-        </w:rPr>
-        <w:t>Control</w:t>
-      </w:r>
-      <w:proofErr w:type="spellEnd"/>
-      <w:r>
-        <w:rPr>
-          <w:b/>
-          <w:bCs/>
-          <w:sz w:val="23"/>
-          <w:szCs w:val="23"/>
-        </w:rPr>
-        <w:t xml:space="preserve"> </w:t>
-      </w:r>
-      <w:proofErr w:type="spellStart"/>
-      <w:r>
-        <w:rPr>
-          <w:b/>
-          <w:bCs/>
-          <w:sz w:val="23"/>
-          <w:szCs w:val="23"/>
-        </w:rPr>
-        <w:t>Language</w:t>
-      </w:r>
-      <w:proofErr w:type="spellEnd"/>
-      <w:r>
-        <w:rPr>
-          <w:b/>
-          <w:bCs/>
-          <w:sz w:val="23"/>
-          <w:szCs w:val="23"/>
-        </w:rPr>
-        <w:t xml:space="preserve"> - Linguagem de Controle de Dados</w:t>
-      </w:r>
-      <w:r>
-        <w:rPr>
-          <w:b/>
-          <w:bCs/>
-          <w:sz w:val="23"/>
-          <w:szCs w:val="23"/>
-        </w:rPr>
-        <w:t>)</w:t>
-      </w:r>
-      <w:r>
-        <w:rPr>
-          <w:b/>
-          <w:bCs/>
-          <w:sz w:val="23"/>
-          <w:szCs w:val="23"/>
-        </w:rPr>
-        <w:t>:</w:t>
-      </w:r>
-      <w:r>
-        <w:rPr>
-          <w:sz w:val="23"/>
-          <w:szCs w:val="23"/>
-        </w:rPr>
-        <w:t xml:space="preserve"> </w:t>
-      </w:r>
-      <w:r>
-        <w:rPr>
-          <w:sz w:val="23"/>
-          <w:szCs w:val="23"/>
-        </w:rPr>
-        <w:t xml:space="preserve"> uma linguagem de computador e um subconjunto de SQL, usada para controlar o acesso aos dados em um banco de dados. </w:t>
-      </w:r>
-      <w:r>
-        <w:rPr>
-          <w:sz w:val="23"/>
-          <w:szCs w:val="23"/>
-        </w:rPr>
-        <w:t>(</w:t>
-      </w:r>
-      <w:r>
-        <w:rPr>
-          <w:sz w:val="23"/>
-          <w:szCs w:val="23"/>
-        </w:rPr>
-        <w:t>GRANT</w:t>
-      </w:r>
-      <w:r>
-        <w:rPr>
-          <w:sz w:val="23"/>
-          <w:szCs w:val="23"/>
-        </w:rPr>
-        <w:t>, REVOKE).</w:t>
-      </w:r>
-    </w:p>
-    <w:p>
-      <w:pPr>
-        <w:pStyle w:val="Default"/>
-        <w:rPr>
-          <w:sz w:val="23"/>
-          <w:szCs w:val="23"/>
-        </w:rPr>
-      </w:pPr>
-    </w:p>
-    <w:p>
-      <w:pPr>
-        <w:pStyle w:val="Default"/>
-        <w:rPr>
-          <w:sz w:val="23"/>
-          <w:szCs w:val="23"/>
-        </w:rPr>
-      </w:pPr>
-      <w:r>
-        <w:rPr>
-          <w:rStyle w:val="A4"/>
-          <w:sz w:val="23"/>
-          <w:szCs w:val="23"/>
-        </w:rPr>
-        <w:t xml:space="preserve">• </w:t>
-      </w:r>
-      <w:r>
-        <w:rPr>
-          <w:b/>
-          <w:bCs/>
-          <w:sz w:val="23"/>
-          <w:szCs w:val="23"/>
-        </w:rPr>
-        <w:t>TCL</w:t>
-      </w:r>
-      <w:r>
-        <w:rPr>
-          <w:b/>
-          <w:bCs/>
-          <w:sz w:val="23"/>
-          <w:szCs w:val="23"/>
-        </w:rPr>
-        <w:t xml:space="preserve"> (</w:t>
-      </w:r>
-      <w:proofErr w:type="spellStart"/>
-      <w:r>
-        <w:rPr>
-          <w:b/>
-          <w:bCs/>
-          <w:sz w:val="23"/>
-          <w:szCs w:val="23"/>
-        </w:rPr>
-        <w:t>Transaction</w:t>
-      </w:r>
-      <w:proofErr w:type="spellEnd"/>
-      <w:r>
-        <w:rPr>
-          <w:b/>
-          <w:bCs/>
-          <w:sz w:val="23"/>
-          <w:szCs w:val="23"/>
-        </w:rPr>
-        <w:t xml:space="preserve"> </w:t>
-      </w:r>
-      <w:proofErr w:type="spellStart"/>
-      <w:r>
-        <w:rPr>
-          <w:b/>
-          <w:bCs/>
-          <w:sz w:val="23"/>
-          <w:szCs w:val="23"/>
-        </w:rPr>
-        <w:t>Control</w:t>
-      </w:r>
-      <w:proofErr w:type="spellEnd"/>
-      <w:r>
-        <w:rPr>
-          <w:b/>
-          <w:bCs/>
-          <w:sz w:val="23"/>
-          <w:szCs w:val="23"/>
-        </w:rPr>
-        <w:t xml:space="preserve"> </w:t>
-      </w:r>
-      <w:proofErr w:type="spellStart"/>
-      <w:r>
-        <w:rPr>
-          <w:b/>
-          <w:bCs/>
-          <w:sz w:val="23"/>
-          <w:szCs w:val="23"/>
-        </w:rPr>
-        <w:t>Language</w:t>
-      </w:r>
-      <w:proofErr w:type="spellEnd"/>
-      <w:r>
-        <w:rPr>
-          <w:b/>
-          <w:bCs/>
-          <w:sz w:val="23"/>
-          <w:szCs w:val="23"/>
-        </w:rPr>
-        <w:t xml:space="preserve"> - </w:t>
-      </w:r>
-      <w:r>
-        <w:rPr>
-          <w:b/>
-          <w:bCs/>
-          <w:sz w:val="23"/>
-          <w:szCs w:val="23"/>
-        </w:rPr>
-        <w:t>Linguagem de controle de transação</w:t>
-      </w:r>
-      <w:r>
-        <w:rPr>
-          <w:b/>
-          <w:bCs/>
-          <w:sz w:val="23"/>
-          <w:szCs w:val="23"/>
-        </w:rPr>
-        <w:t>)</w:t>
-      </w:r>
-      <w:r>
-        <w:rPr>
-          <w:b/>
-          <w:bCs/>
-          <w:sz w:val="23"/>
-          <w:szCs w:val="23"/>
-        </w:rPr>
-        <w:t>:</w:t>
-      </w:r>
-      <w:r>
-        <w:rPr>
-          <w:sz w:val="23"/>
-          <w:szCs w:val="23"/>
-        </w:rPr>
-        <w:t xml:space="preserve"> </w:t>
-      </w:r>
-      <w:r>
-        <w:rPr>
-          <w:sz w:val="23"/>
-          <w:szCs w:val="23"/>
-        </w:rPr>
-        <w:t>Os comandos TCL são usados ​​para gerenciar transações no banco de dados.</w:t>
-      </w:r>
-      <w:r>
-        <w:rPr>
-          <w:sz w:val="23"/>
-          <w:szCs w:val="23"/>
-        </w:rPr>
-        <w:t xml:space="preserve"> </w:t>
-      </w:r>
-      <w:r>
-        <w:rPr>
-          <w:sz w:val="23"/>
-          <w:szCs w:val="23"/>
-        </w:rPr>
-        <w:t>Dessa forma, um conjunto de instruções SQL correlacionadas logicamente e executadas nos dados armazenados na tabela é conhecido como transação.</w:t>
-      </w:r>
-    </w:p>
-    <w:p>
-      <w:pPr>
-        <w:pStyle w:val="Default"/>
-        <w:rPr>
-          <w:sz w:val="23"/>
-          <w:szCs w:val="23"/>
-        </w:rPr>
-      </w:pPr>
-    </w:p>
-    <w:p>
-      <w:pPr>
-        <w:pStyle w:val="Default"/>
-        <w:rPr>
-          <w:sz w:val="23"/>
-          <w:szCs w:val="23"/>
-        </w:rPr>
-      </w:pPr>
-      <w:r>
-        <w:rPr>
-          <w:rStyle w:val="A4"/>
-          <w:sz w:val="23"/>
-          <w:szCs w:val="23"/>
-        </w:rPr>
-        <w:t xml:space="preserve">• </w:t>
-      </w:r>
-      <w:r>
-        <w:rPr>
-          <w:b/>
-          <w:bCs/>
-          <w:sz w:val="23"/>
-          <w:szCs w:val="23"/>
-        </w:rPr>
-        <w:t>DQL (</w:t>
-      </w:r>
-      <w:r>
-        <w:rPr>
-          <w:b/>
-          <w:bCs/>
-          <w:sz w:val="23"/>
-          <w:szCs w:val="23"/>
-        </w:rPr>
-        <w:t>Data Query</w:t>
-      </w:r>
-      <w:r>
-        <w:rPr>
-          <w:b/>
-          <w:bCs/>
-          <w:sz w:val="23"/>
-          <w:szCs w:val="23"/>
-        </w:rPr>
-        <w:t xml:space="preserve"> </w:t>
-      </w:r>
-      <w:proofErr w:type="spellStart"/>
-      <w:r>
-        <w:rPr>
-          <w:b/>
-          <w:bCs/>
-          <w:sz w:val="23"/>
-          <w:szCs w:val="23"/>
-        </w:rPr>
-        <w:t>Language</w:t>
-      </w:r>
-      <w:proofErr w:type="spellEnd"/>
-      <w:r>
-        <w:rPr>
-          <w:b/>
-          <w:bCs/>
-          <w:sz w:val="23"/>
-          <w:szCs w:val="23"/>
-        </w:rPr>
-        <w:t xml:space="preserve"> </w:t>
-      </w:r>
-      <w:r>
-        <w:rPr>
-          <w:b/>
-          <w:bCs/>
-          <w:sz w:val="23"/>
-          <w:szCs w:val="23"/>
-        </w:rPr>
-        <w:t>–</w:t>
-      </w:r>
-      <w:r>
-        <w:rPr>
-          <w:b/>
-          <w:bCs/>
-          <w:sz w:val="23"/>
-          <w:szCs w:val="23"/>
-        </w:rPr>
-        <w:t xml:space="preserve"> </w:t>
-      </w:r>
-      <w:r>
-        <w:rPr>
-          <w:b/>
-          <w:bCs/>
-          <w:sz w:val="23"/>
-          <w:szCs w:val="23"/>
-        </w:rPr>
-        <w:t>Linguagem de consulta de dados</w:t>
-      </w:r>
-      <w:r>
-        <w:rPr>
-          <w:b/>
-          <w:bCs/>
-          <w:sz w:val="23"/>
-          <w:szCs w:val="23"/>
-        </w:rPr>
-        <w:t>)</w:t>
-      </w:r>
-      <w:r>
-        <w:rPr>
-          <w:b/>
-          <w:bCs/>
-          <w:sz w:val="23"/>
-          <w:szCs w:val="23"/>
-        </w:rPr>
-        <w:t>:</w:t>
-      </w:r>
-      <w:r>
-        <w:rPr>
-          <w:sz w:val="23"/>
-          <w:szCs w:val="23"/>
-        </w:rPr>
-        <w:t xml:space="preserve"> </w:t>
-      </w:r>
-      <w:r>
-        <w:rPr>
-          <w:sz w:val="23"/>
-          <w:szCs w:val="23"/>
-        </w:rPr>
-        <w:t>O</w:t>
-      </w:r>
-      <w:r>
-        <w:rPr>
-          <w:sz w:val="23"/>
-          <w:szCs w:val="23"/>
-        </w:rPr>
-        <w:t>s comandos DQL são basicamente instruções SELECT. Portanto, as instruções SELECT permitem consultar o banco de dados para localizar informações em uma ou mais tabelas e retornar à consulta como um conjunto de resultados.</w:t>
-      </w:r>
-    </w:p>
-    <w:p>
-      <w:pPr>
-        <w:pStyle w:val="Default"/>
-        <w:rPr>
-          <w:sz w:val="23"/>
-          <w:szCs w:val="23"/>
-        </w:rPr>
-      </w:pPr>
-    </w:p>
-    <w:p>
-      <w:pPr>
-        <w:pStyle w:val="Default"/>
-        <w:rPr>
-          <w:sz w:val="23"/>
-          <w:szCs w:val="23"/>
-        </w:rPr>
-      </w:pPr>
-    </w:p>
-    <w:p>
-      <w:pPr>
-        <w:pStyle w:val="Default"/>
-        <w:rPr>
-          <w:sz w:val="23"/>
-          <w:szCs w:val="23"/>
-        </w:rPr>
-      </w:pPr>
-    </w:p>
-    <w:p>
-      <w:pPr>
-        <w:pStyle w:val="Default"/>
-        <w:jc w:val="center"/>
-        <w:rPr>
-          <w:sz w:val="23"/>
-          <w:szCs w:val="23"/>
-        </w:rPr>
-      </w:pPr>
-      <w:r>
-        <w:rPr>
-          <w:noProof/>
-        </w:rPr>
-        <w:drawing>
-          <wp:inline distT="0" distB="0" distL="0" distR="0" wp14:anchorId="0304A79B" wp14:editId="2E97A6BE">
-            <wp:extent cx="5092700" cy="2669477"/>
-            <wp:effectExtent l="0" t="0" r="0" b="0"/>
-            <wp:docPr id="10" name="Imagem 10" descr="SQL Server Commands - DDL, DCL &amp; TCL- Power BI Docs"/>
-            <wp:cNvGraphicFramePr>
-              <a:graphicFrameLocks xmlns:a="http://schemas.openxmlformats.org/drawingml/2006/main" noChangeAspect="1"/>
-            </wp:cNvGraphicFramePr>
-            <a:graphic xmlns:a="http://schemas.openxmlformats.org/drawingml/2006/main">
-              <a:graphicData uri="http://schemas.openxmlformats.org/drawingml/2006/picture">
-                <pic:pic xmlns:pic="http://schemas.openxmlformats.org/drawingml/2006/picture">
-                  <pic:nvPicPr>
-                    <pic:cNvPr id="0" name="Picture 5" descr="SQL Server Commands - DDL, DCL &amp; TCL- Power BI Docs"/>
-                    <pic:cNvPicPr>
-                      <a:picLocks noChangeAspect="1" noChangeArrowheads="1"/>
-                    </pic:cNvPicPr>
-                  </pic:nvPicPr>
-                  <pic:blipFill>
-                    <a:blip r:embed="rId12">
-                      <a:extLst>
-                        <a:ext uri="{28A0092B-C50C-407E-A947-70E740481C1C}">
-                          <a14:useLocalDpi xmlns:a14="http://schemas.microsoft.com/office/drawing/2010/main" val="0"/>
-                        </a:ext>
-                      </a:extLst>
-                    </a:blip>
-                    <a:srcRect/>
-                    <a:stretch>
-                      <a:fillRect/>
-                    </a:stretch>
-                  </pic:blipFill>
-                  <pic:spPr bwMode="auto">
-                    <a:xfrm>
-                      <a:off x="0" y="0"/>
-                      <a:ext cx="5138866" cy="2693676"/>
-                    </a:xfrm>
-                    <a:prstGeom prst="rect">
-                      <a:avLst/>
-                    </a:prstGeom>
-                    <a:noFill/>
-                    <a:ln>
-                      <a:noFill/>
-                    </a:ln>
-                  </pic:spPr>
-                </pic:pic>
-              </a:graphicData>
-            </a:graphic>
-          </wp:inline>
-        </w:drawing>
-      </w:r>
-    </w:p>
-    <w:p>
-      <w:pPr>
-        <w:pStyle w:val="Default"/>
-        <w:jc w:val="center"/>
-        <w:rPr>
-          <w:sz w:val="23"/>
-          <w:szCs w:val="23"/>
-        </w:rPr>
-      </w:pPr>
-    </w:p>
-    <w:p>
-      <w:pPr>
-        <w:pStyle w:val="Default"/>
-        <w:jc w:val="center"/>
-        <w:rPr>
-          <w:sz w:val="23"/>
-          <w:szCs w:val="23"/>
-        </w:rPr>
-      </w:pPr>
-    </w:p>
-    <w:p>
-      <w:pPr>
-        <w:pStyle w:val="Default"/>
-        <w:jc w:val="center"/>
-        <w:rPr>
-          <w:sz w:val="23"/>
-          <w:szCs w:val="23"/>
-        </w:rPr>
-      </w:pPr>
-    </w:p>
-    <w:p>
-      <w:pPr>
-        <w:pStyle w:val="Default"/>
-        <w:rPr>
-          <w:sz w:val="23"/>
-          <w:szCs w:val="23"/>
-        </w:rPr>
-      </w:pPr>
-    </w:p>
-    <w:p>
-      <w:pPr>
-        <w:pStyle w:val="Default"/>
-        <w:rPr>
-          <w:sz w:val="23"/>
-          <w:szCs w:val="23"/>
-        </w:rPr>
-      </w:pPr>
-    </w:p>
-    <w:p>
-      <w:pPr>
-        <w:autoSpaceDE w:val="0"/>
-        <w:autoSpaceDN w:val="0"/>
-        <w:adjustRightInd w:val="0"/>
-        <w:spacing w:before="560" w:after="325" w:line="320" w:lineRule="atLeast"/>
-        <w:rPr>
-          <w:rFonts w:ascii="Geomanist Bold" w:hAnsi="Geomanist Bold" w:cs="Geomanist Bold"/>
-          <w:color w:val="B01022"/>
-          <w:sz w:val="32"/>
-          <w:szCs w:val="32"/>
-        </w:rPr>
-      </w:pPr>
-      <w:r>
-        <w:rPr>
-          <w:rFonts w:ascii="Geomanist Bold" w:hAnsi="Geomanist Bold" w:cs="Geomanist Bold"/>
-          <w:b/>
-          <w:bCs/>
-          <w:color w:val="B01022"/>
-          <w:sz w:val="32"/>
-          <w:szCs w:val="32"/>
-        </w:rPr>
-        <w:lastRenderedPageBreak/>
-        <w:t xml:space="preserve">ARQUITETURA DE 3 ESQUEMAS/CAMADAS. </w:t>
-      </w:r>
-    </w:p>
-    <w:p>
-      <w:pPr>
-        <w:autoSpaceDE w:val="0"/>
-        <w:autoSpaceDN w:val="0"/>
-        <w:adjustRightInd w:val="0"/>
-        <w:spacing w:line="240" w:lineRule="atLeast"/>
-        <w:ind w:left="380"/>
-        <w:jc w:val="both"/>
-        <w:rPr>
-          <w:rFonts w:ascii="Calibri" w:hAnsi="Calibri" w:cs="Calibri"/>
-          <w:color w:val="000000"/>
-          <w:sz w:val="23"/>
-          <w:szCs w:val="23"/>
-        </w:rPr>
-      </w:pPr>
-      <w:r>
-        <w:rPr>
-          <w:rFonts w:ascii="Calibri" w:hAnsi="Calibri" w:cs="Calibri"/>
-          <w:b/>
-          <w:bCs/>
-          <w:color w:val="000000"/>
-          <w:sz w:val="23"/>
-          <w:szCs w:val="23"/>
-        </w:rPr>
-        <w:t xml:space="preserve">Abstração de Dados </w:t>
-      </w:r>
-      <w:r>
-        <w:rPr>
-          <w:rFonts w:ascii="Calibri" w:hAnsi="Calibri" w:cs="Calibri"/>
-          <w:color w:val="000000"/>
-          <w:sz w:val="23"/>
-          <w:szCs w:val="23"/>
-        </w:rPr>
-        <w:t xml:space="preserve">está relacionada à capacidade de identificar as propriedades comuns e aspectos importantes do “minimundo” (domínio tratado no discurso ou contexto), enquanto são suprimidas as diferenças insignificantes e os detalhes </w:t>
-      </w:r>
-      <w:proofErr w:type="spellStart"/>
-      <w:r>
-        <w:rPr>
-          <w:rFonts w:ascii="Calibri" w:hAnsi="Calibri" w:cs="Calibri"/>
-          <w:color w:val="000000"/>
-          <w:sz w:val="23"/>
-          <w:szCs w:val="23"/>
-        </w:rPr>
-        <w:t>semimportância</w:t>
-      </w:r>
-      <w:proofErr w:type="spellEnd"/>
-      <w:r>
-        <w:rPr>
-          <w:rFonts w:ascii="Calibri" w:hAnsi="Calibri" w:cs="Calibri"/>
-          <w:color w:val="000000"/>
-          <w:sz w:val="23"/>
-          <w:szCs w:val="23"/>
-        </w:rPr>
-        <w:t xml:space="preserve">. </w:t>
-      </w:r>
-    </w:p>
-    <w:p>
-      <w:pPr>
-        <w:autoSpaceDE w:val="0"/>
-        <w:autoSpaceDN w:val="0"/>
-        <w:adjustRightInd w:val="0"/>
-        <w:spacing w:after="86" w:line="240" w:lineRule="auto"/>
-        <w:ind w:left="426"/>
-        <w:rPr>
-          <w:rFonts w:ascii="Calibri" w:hAnsi="Calibri" w:cs="Calibri"/>
-          <w:color w:val="000000"/>
-          <w:sz w:val="23"/>
-          <w:szCs w:val="23"/>
-        </w:rPr>
-      </w:pPr>
-      <w:r>
-        <w:rPr>
-          <w:rFonts w:ascii="Calibri" w:hAnsi="Calibri" w:cs="Calibri"/>
-          <w:b/>
-          <w:bCs/>
-          <w:color w:val="000000"/>
-          <w:sz w:val="23"/>
-          <w:szCs w:val="23"/>
-        </w:rPr>
-        <w:t>Nível físico</w:t>
-      </w:r>
-      <w:r>
-        <w:rPr>
-          <w:rFonts w:ascii="Calibri" w:hAnsi="Calibri" w:cs="Calibri"/>
-          <w:color w:val="000000"/>
-          <w:sz w:val="23"/>
-          <w:szCs w:val="23"/>
-        </w:rPr>
-        <w:t xml:space="preserve">: descreve como os dados estão de fato armazenados dentro </w:t>
-      </w:r>
-      <w:proofErr w:type="spellStart"/>
-      <w:r>
-        <w:rPr>
-          <w:rFonts w:ascii="Calibri" w:hAnsi="Calibri" w:cs="Calibri"/>
-          <w:color w:val="000000"/>
-          <w:sz w:val="23"/>
-          <w:szCs w:val="23"/>
-        </w:rPr>
-        <w:t>doSGBD</w:t>
-      </w:r>
-      <w:proofErr w:type="spellEnd"/>
-      <w:r>
-        <w:rPr>
-          <w:rFonts w:ascii="Calibri" w:hAnsi="Calibri" w:cs="Calibri"/>
-          <w:color w:val="000000"/>
-          <w:sz w:val="23"/>
-          <w:szCs w:val="23"/>
-        </w:rPr>
-        <w:t xml:space="preserve">. </w:t>
-      </w:r>
-    </w:p>
-    <w:p>
-      <w:pPr>
-        <w:numPr>
-          <w:ilvl w:val="0"/>
-          <w:numId w:val="22"/>
-        </w:numPr>
-        <w:autoSpaceDE w:val="0"/>
-        <w:autoSpaceDN w:val="0"/>
-        <w:adjustRightInd w:val="0"/>
-        <w:spacing w:after="86" w:line="240" w:lineRule="auto"/>
-        <w:rPr>
-          <w:rFonts w:ascii="Calibri" w:hAnsi="Calibri" w:cs="Calibri"/>
-          <w:color w:val="000000"/>
-          <w:sz w:val="23"/>
-          <w:szCs w:val="23"/>
-        </w:rPr>
-      </w:pPr>
-      <w:r>
-        <w:rPr>
-          <w:rFonts w:ascii="Calibri" w:hAnsi="Calibri" w:cs="Calibri"/>
-          <w:b/>
-          <w:bCs/>
-          <w:color w:val="000000"/>
-          <w:sz w:val="23"/>
-          <w:szCs w:val="23"/>
-        </w:rPr>
-        <w:t>Nível lógico</w:t>
-      </w:r>
-      <w:r>
-        <w:rPr>
-          <w:rFonts w:ascii="Calibri" w:hAnsi="Calibri" w:cs="Calibri"/>
-          <w:color w:val="000000"/>
-          <w:sz w:val="23"/>
-          <w:szCs w:val="23"/>
-        </w:rPr>
-        <w:t xml:space="preserve">: descreve quais dados estão armazenados no banco de dados e seus relacionamentos, tem utilização para quem estrutura o BD. </w:t>
-      </w:r>
-    </w:p>
-    <w:p>
-      <w:pPr>
-        <w:numPr>
-          <w:ilvl w:val="0"/>
-          <w:numId w:val="22"/>
-        </w:numPr>
-        <w:autoSpaceDE w:val="0"/>
-        <w:autoSpaceDN w:val="0"/>
-        <w:adjustRightInd w:val="0"/>
-        <w:spacing w:after="0" w:line="240" w:lineRule="auto"/>
-        <w:rPr>
-          <w:rFonts w:ascii="Calibri" w:hAnsi="Calibri" w:cs="Calibri"/>
-          <w:color w:val="000000"/>
-          <w:sz w:val="23"/>
-          <w:szCs w:val="23"/>
-        </w:rPr>
-      </w:pPr>
-      <w:r>
-        <w:rPr>
-          <w:rFonts w:ascii="Calibri" w:hAnsi="Calibri" w:cs="Calibri"/>
-          <w:b/>
-          <w:bCs/>
-          <w:color w:val="000000"/>
-          <w:sz w:val="23"/>
-          <w:szCs w:val="23"/>
-        </w:rPr>
-        <w:t>Nível de visão</w:t>
-      </w:r>
-      <w:r>
-        <w:rPr>
-          <w:rFonts w:ascii="Calibri" w:hAnsi="Calibri" w:cs="Calibri"/>
-          <w:color w:val="000000"/>
-          <w:sz w:val="23"/>
-          <w:szCs w:val="23"/>
-        </w:rPr>
-        <w:t xml:space="preserve">: subconjunto de um banco de dados que </w:t>
-      </w:r>
-      <w:proofErr w:type="spellStart"/>
-      <w:r>
-        <w:rPr>
-          <w:rFonts w:ascii="Calibri" w:hAnsi="Calibri" w:cs="Calibri"/>
-          <w:color w:val="000000"/>
-          <w:sz w:val="23"/>
-          <w:szCs w:val="23"/>
-        </w:rPr>
-        <w:t>contem</w:t>
-      </w:r>
-      <w:proofErr w:type="spellEnd"/>
-      <w:r>
-        <w:rPr>
-          <w:rFonts w:ascii="Calibri" w:hAnsi="Calibri" w:cs="Calibri"/>
-          <w:color w:val="000000"/>
-          <w:sz w:val="23"/>
-          <w:szCs w:val="23"/>
-        </w:rPr>
-        <w:t xml:space="preserve"> uma visão virtual dos dados, derivados dos arquivos do banco de dados, mas não, </w:t>
-      </w:r>
-      <w:proofErr w:type="spellStart"/>
-      <w:proofErr w:type="gramStart"/>
-      <w:r>
-        <w:rPr>
-          <w:rFonts w:ascii="Calibri" w:hAnsi="Calibri" w:cs="Calibri"/>
-          <w:color w:val="000000"/>
-          <w:sz w:val="23"/>
-          <w:szCs w:val="23"/>
-        </w:rPr>
-        <w:t>explicitamente,armazenados</w:t>
-      </w:r>
-      <w:proofErr w:type="spellEnd"/>
-      <w:proofErr w:type="gramEnd"/>
-      <w:r>
-        <w:rPr>
-          <w:rFonts w:ascii="Calibri" w:hAnsi="Calibri" w:cs="Calibri"/>
-          <w:color w:val="000000"/>
-          <w:sz w:val="23"/>
-          <w:szCs w:val="23"/>
-        </w:rPr>
-        <w:t xml:space="preserve">. </w:t>
-      </w:r>
-    </w:p>
-    <w:p>
-      <w:pPr>
-        <w:autoSpaceDE w:val="0"/>
-        <w:autoSpaceDN w:val="0"/>
-        <w:adjustRightInd w:val="0"/>
-        <w:spacing w:after="0" w:line="240" w:lineRule="auto"/>
-        <w:rPr>
-          <w:rFonts w:ascii="Calibri" w:hAnsi="Calibri" w:cs="Calibri"/>
-          <w:color w:val="000000"/>
-          <w:sz w:val="23"/>
-          <w:szCs w:val="23"/>
-        </w:rPr>
-      </w:pPr>
-    </w:p>
-    <w:p>
-      <w:pPr>
-        <w:autoSpaceDE w:val="0"/>
-        <w:autoSpaceDN w:val="0"/>
-        <w:adjustRightInd w:val="0"/>
-        <w:spacing w:line="240" w:lineRule="atLeast"/>
-        <w:ind w:left="380"/>
-        <w:jc w:val="both"/>
-        <w:rPr>
-          <w:rFonts w:ascii="Calibri" w:hAnsi="Calibri" w:cs="Calibri"/>
-          <w:color w:val="000000"/>
-          <w:sz w:val="23"/>
-          <w:szCs w:val="23"/>
-        </w:rPr>
-      </w:pPr>
-      <w:r>
-        <w:rPr>
-          <w:rFonts w:ascii="Calibri" w:hAnsi="Calibri" w:cs="Calibri"/>
-          <w:color w:val="000000"/>
-          <w:sz w:val="23"/>
-          <w:szCs w:val="23"/>
-        </w:rPr>
-        <w:t xml:space="preserve">Para o </w:t>
-      </w:r>
-      <w:proofErr w:type="spellStart"/>
-      <w:r>
-        <w:rPr>
-          <w:rFonts w:ascii="Calibri" w:hAnsi="Calibri" w:cs="Calibri"/>
-          <w:color w:val="000000"/>
-          <w:sz w:val="23"/>
-          <w:szCs w:val="23"/>
-        </w:rPr>
-        <w:t>Silberschatz</w:t>
-      </w:r>
-      <w:proofErr w:type="spellEnd"/>
-      <w:r>
-        <w:rPr>
-          <w:rFonts w:ascii="Calibri" w:hAnsi="Calibri" w:cs="Calibri"/>
-          <w:color w:val="000000"/>
-          <w:sz w:val="23"/>
-          <w:szCs w:val="23"/>
-        </w:rPr>
-        <w:t xml:space="preserve"> e para </w:t>
-      </w:r>
-      <w:proofErr w:type="spellStart"/>
-      <w:r>
-        <w:rPr>
-          <w:rFonts w:ascii="Calibri" w:hAnsi="Calibri" w:cs="Calibri"/>
-          <w:color w:val="000000"/>
-          <w:sz w:val="23"/>
-          <w:szCs w:val="23"/>
-        </w:rPr>
-        <w:t>oDate</w:t>
-      </w:r>
-      <w:proofErr w:type="spellEnd"/>
-      <w:r>
-        <w:rPr>
-          <w:rFonts w:ascii="Calibri" w:hAnsi="Calibri" w:cs="Calibri"/>
-          <w:color w:val="000000"/>
-          <w:sz w:val="23"/>
-          <w:szCs w:val="23"/>
-        </w:rPr>
-        <w:t xml:space="preserve">: </w:t>
-      </w:r>
-    </w:p>
-    <w:p>
-      <w:pPr>
-        <w:numPr>
-          <w:ilvl w:val="0"/>
-          <w:numId w:val="23"/>
-        </w:numPr>
-        <w:autoSpaceDE w:val="0"/>
-        <w:autoSpaceDN w:val="0"/>
-        <w:adjustRightInd w:val="0"/>
-        <w:spacing w:after="98" w:line="240" w:lineRule="auto"/>
-        <w:ind w:left="426"/>
-        <w:rPr>
-          <w:rFonts w:ascii="Calibri" w:hAnsi="Calibri" w:cs="Calibri"/>
-          <w:color w:val="000000"/>
-          <w:sz w:val="23"/>
-          <w:szCs w:val="23"/>
-        </w:rPr>
-      </w:pPr>
-      <w:r>
-        <w:rPr>
-          <w:rFonts w:ascii="Calibri" w:hAnsi="Calibri" w:cs="Calibri"/>
-          <w:color w:val="000000"/>
-          <w:sz w:val="23"/>
-          <w:szCs w:val="23"/>
-        </w:rPr>
-        <w:t xml:space="preserve">Nível Físico = </w:t>
-      </w:r>
-      <w:proofErr w:type="spellStart"/>
-      <w:r>
-        <w:rPr>
-          <w:rFonts w:ascii="Calibri" w:hAnsi="Calibri" w:cs="Calibri"/>
-          <w:color w:val="000000"/>
-          <w:sz w:val="23"/>
-          <w:szCs w:val="23"/>
-        </w:rPr>
-        <w:t>NívelInterno</w:t>
-      </w:r>
-      <w:proofErr w:type="spellEnd"/>
-      <w:r>
-        <w:rPr>
-          <w:rFonts w:ascii="Calibri" w:hAnsi="Calibri" w:cs="Calibri"/>
-          <w:color w:val="000000"/>
-          <w:sz w:val="23"/>
-          <w:szCs w:val="23"/>
-        </w:rPr>
-        <w:t xml:space="preserve">. </w:t>
-      </w:r>
-    </w:p>
-    <w:p>
-      <w:pPr>
-        <w:numPr>
-          <w:ilvl w:val="0"/>
-          <w:numId w:val="23"/>
-        </w:numPr>
-        <w:autoSpaceDE w:val="0"/>
-        <w:autoSpaceDN w:val="0"/>
-        <w:adjustRightInd w:val="0"/>
-        <w:spacing w:after="98" w:line="240" w:lineRule="auto"/>
-        <w:ind w:left="426"/>
-        <w:rPr>
-          <w:rFonts w:ascii="Calibri" w:hAnsi="Calibri" w:cs="Calibri"/>
-          <w:color w:val="000000"/>
-          <w:sz w:val="23"/>
-          <w:szCs w:val="23"/>
-        </w:rPr>
-      </w:pPr>
-      <w:r>
-        <w:rPr>
-          <w:rFonts w:ascii="Calibri" w:hAnsi="Calibri" w:cs="Calibri"/>
-          <w:color w:val="000000"/>
-          <w:sz w:val="23"/>
-          <w:szCs w:val="23"/>
-        </w:rPr>
-        <w:t xml:space="preserve">Nível Lógico = </w:t>
-      </w:r>
-      <w:proofErr w:type="spellStart"/>
-      <w:r>
-        <w:rPr>
-          <w:rFonts w:ascii="Calibri" w:hAnsi="Calibri" w:cs="Calibri"/>
-          <w:color w:val="000000"/>
-          <w:sz w:val="23"/>
-          <w:szCs w:val="23"/>
-        </w:rPr>
-        <w:t>Nívelconceitual</w:t>
-      </w:r>
-      <w:proofErr w:type="spellEnd"/>
-      <w:r>
-        <w:rPr>
-          <w:rFonts w:ascii="Calibri" w:hAnsi="Calibri" w:cs="Calibri"/>
-          <w:color w:val="000000"/>
-          <w:sz w:val="23"/>
-          <w:szCs w:val="23"/>
-        </w:rPr>
-        <w:t xml:space="preserve">. </w:t>
-      </w:r>
-    </w:p>
-    <w:p>
-      <w:pPr>
-        <w:numPr>
-          <w:ilvl w:val="0"/>
-          <w:numId w:val="23"/>
-        </w:numPr>
-        <w:autoSpaceDE w:val="0"/>
-        <w:autoSpaceDN w:val="0"/>
-        <w:adjustRightInd w:val="0"/>
-        <w:spacing w:after="0" w:line="240" w:lineRule="auto"/>
-        <w:ind w:left="426"/>
-        <w:rPr>
-          <w:rFonts w:ascii="Calibri" w:hAnsi="Calibri" w:cs="Calibri"/>
-          <w:color w:val="000000"/>
-          <w:sz w:val="23"/>
-          <w:szCs w:val="23"/>
-        </w:rPr>
-      </w:pPr>
-      <w:r>
-        <w:rPr>
-          <w:rFonts w:ascii="Calibri" w:hAnsi="Calibri" w:cs="Calibri"/>
-          <w:color w:val="000000"/>
-          <w:sz w:val="23"/>
-          <w:szCs w:val="23"/>
-        </w:rPr>
-        <w:t xml:space="preserve">Nível de visão = </w:t>
-      </w:r>
-      <w:proofErr w:type="spellStart"/>
-      <w:r>
-        <w:rPr>
-          <w:rFonts w:ascii="Calibri" w:hAnsi="Calibri" w:cs="Calibri"/>
-          <w:color w:val="000000"/>
-          <w:sz w:val="23"/>
-          <w:szCs w:val="23"/>
-        </w:rPr>
-        <w:t>Nívelexterno</w:t>
-      </w:r>
-      <w:proofErr w:type="spellEnd"/>
-      <w:r>
-        <w:rPr>
-          <w:rFonts w:ascii="Calibri" w:hAnsi="Calibri" w:cs="Calibri"/>
-          <w:color w:val="000000"/>
-          <w:sz w:val="23"/>
-          <w:szCs w:val="23"/>
-        </w:rPr>
-        <w:t xml:space="preserve">. </w:t>
-      </w:r>
-    </w:p>
-    <w:p>
-      <w:pPr>
-        <w:autoSpaceDE w:val="0"/>
-        <w:autoSpaceDN w:val="0"/>
-        <w:adjustRightInd w:val="0"/>
-        <w:spacing w:after="0" w:line="240" w:lineRule="auto"/>
-        <w:rPr>
-          <w:rFonts w:ascii="Calibri" w:hAnsi="Calibri" w:cs="Calibri"/>
-          <w:color w:val="000000"/>
-          <w:sz w:val="23"/>
-          <w:szCs w:val="23"/>
-        </w:rPr>
-      </w:pPr>
-    </w:p>
-    <w:p>
-      <w:pPr>
-        <w:autoSpaceDE w:val="0"/>
-        <w:autoSpaceDN w:val="0"/>
-        <w:adjustRightInd w:val="0"/>
-        <w:spacing w:line="240" w:lineRule="atLeast"/>
-        <w:jc w:val="both"/>
-        <w:rPr>
-          <w:rFonts w:ascii="Calibri" w:hAnsi="Calibri" w:cs="Calibri"/>
-          <w:color w:val="000000"/>
-          <w:sz w:val="23"/>
-          <w:szCs w:val="23"/>
-        </w:rPr>
-      </w:pPr>
-      <w:r>
-        <w:rPr>
-          <w:rFonts w:ascii="Calibri" w:hAnsi="Calibri" w:cs="Calibri"/>
-          <w:b/>
-          <w:bCs/>
-          <w:color w:val="000000"/>
-          <w:sz w:val="23"/>
-          <w:szCs w:val="23"/>
-        </w:rPr>
-        <w:t>Independência física de dados</w:t>
-      </w:r>
-      <w:r>
-        <w:rPr>
-          <w:rFonts w:ascii="Calibri" w:hAnsi="Calibri" w:cs="Calibri"/>
-          <w:color w:val="000000"/>
-          <w:sz w:val="23"/>
-          <w:szCs w:val="23"/>
-        </w:rPr>
-        <w:t xml:space="preserve">: capacidade de modificar o esquema físico sem ter de reescrever os programas </w:t>
-      </w:r>
-      <w:proofErr w:type="spellStart"/>
-      <w:r>
-        <w:rPr>
-          <w:rFonts w:ascii="Calibri" w:hAnsi="Calibri" w:cs="Calibri"/>
-          <w:color w:val="000000"/>
-          <w:sz w:val="23"/>
-          <w:szCs w:val="23"/>
-        </w:rPr>
-        <w:t>deaplicação</w:t>
-      </w:r>
-      <w:proofErr w:type="spellEnd"/>
-      <w:r>
-        <w:rPr>
-          <w:rFonts w:ascii="Calibri" w:hAnsi="Calibri" w:cs="Calibri"/>
-          <w:color w:val="000000"/>
-          <w:sz w:val="23"/>
-          <w:szCs w:val="23"/>
-        </w:rPr>
-        <w:t xml:space="preserve">. </w:t>
-      </w:r>
-    </w:p>
-    <w:p>
-      <w:pPr>
-        <w:pStyle w:val="Default"/>
-        <w:rPr>
-          <w:sz w:val="23"/>
-          <w:szCs w:val="23"/>
-        </w:rPr>
-      </w:pPr>
-      <w:r>
-        <w:rPr>
-          <w:b/>
-          <w:bCs/>
-          <w:sz w:val="23"/>
-          <w:szCs w:val="23"/>
-        </w:rPr>
-        <w:t>Independência lógica de dados</w:t>
-      </w:r>
-      <w:r>
-        <w:rPr>
-          <w:sz w:val="23"/>
-          <w:szCs w:val="23"/>
-        </w:rPr>
-        <w:t xml:space="preserve">: capacidade de modificar o esquema lógico sem que qualquer programa de aplicação precise </w:t>
-      </w:r>
-      <w:proofErr w:type="spellStart"/>
-      <w:r>
-        <w:rPr>
-          <w:sz w:val="23"/>
-          <w:szCs w:val="23"/>
-        </w:rPr>
-        <w:t>serreescrito</w:t>
-      </w:r>
-      <w:proofErr w:type="spellEnd"/>
-      <w:r>
-        <w:rPr>
-          <w:sz w:val="23"/>
-          <w:szCs w:val="23"/>
-        </w:rPr>
-        <w:t>.</w:t>
-      </w:r>
-    </w:p>
-    <w:p>
-      <w:pPr>
-        <w:pStyle w:val="Default"/>
-        <w:rPr>
-          <w:sz w:val="23"/>
-          <w:szCs w:val="23"/>
-        </w:rPr>
-      </w:pPr>
-    </w:p>
-    <w:p>
-      <w:pPr>
-        <w:pStyle w:val="Default"/>
-        <w:rPr>
-          <w:sz w:val="23"/>
-          <w:szCs w:val="23"/>
-        </w:rPr>
-      </w:pPr>
-    </w:p>
-    <w:p>
-      <w:pPr>
-        <w:pStyle w:val="Default"/>
-        <w:ind w:left="426"/>
-        <w:rPr>
-          <w:sz w:val="23"/>
-          <w:szCs w:val="23"/>
-        </w:rPr>
-      </w:pPr>
-    </w:p>
-    <w:p>
-      <w:pPr>
-        <w:pStyle w:val="Default"/>
-        <w:ind w:left="426"/>
-        <w:jc w:val="center"/>
-        <w:rPr>
-          <w:sz w:val="23"/>
-          <w:szCs w:val="23"/>
-        </w:rPr>
-      </w:pPr>
-    </w:p>
-    <w:p>
-      <w:pPr>
-        <w:pStyle w:val="Default"/>
-        <w:ind w:left="426"/>
-        <w:jc w:val="center"/>
-        <w:rPr>
-          <w:sz w:val="23"/>
-          <w:szCs w:val="23"/>
-        </w:rPr>
-      </w:pPr>
-    </w:p>
-    <w:p>
-      <w:pPr>
-        <w:pStyle w:val="Default"/>
-        <w:ind w:left="426"/>
-        <w:jc w:val="center"/>
-        <w:rPr>
-          <w:sz w:val="23"/>
-          <w:szCs w:val="23"/>
-        </w:rPr>
-      </w:pPr>
-    </w:p>
-    <w:p>
-      <w:pPr>
-        <w:pStyle w:val="Default"/>
-        <w:ind w:left="426"/>
-        <w:jc w:val="center"/>
-        <w:rPr>
-          <w:sz w:val="23"/>
-          <w:szCs w:val="23"/>
-        </w:rPr>
-      </w:pPr>
-    </w:p>
-    <w:p>
-      <w:pPr>
-        <w:pStyle w:val="Default"/>
-        <w:ind w:left="426"/>
-        <w:jc w:val="center"/>
-        <w:rPr>
-          <w:sz w:val="23"/>
-          <w:szCs w:val="23"/>
-        </w:rPr>
-      </w:pPr>
-      <w:r>
-        <w:rPr>
-          <w:noProof/>
-        </w:rPr>
-        <w:lastRenderedPageBreak/>
-        <w:drawing>
-          <wp:inline distT="0" distB="0" distL="0" distR="0" wp14:anchorId="01B5C05F" wp14:editId="1F996CB0">
-            <wp:extent cx="3428583" cy="4121150"/>
-            <wp:effectExtent l="0" t="0" r="635" b="0"/>
-            <wp:docPr id="8" name="Imagem 8" descr="Gráfico, Diagrama, Gráfico de bolhas&#10;&#10;Descrição gerada automaticamente"/>
-            <wp:cNvGraphicFramePr>
-              <a:graphicFrameLocks xmlns:a="http://schemas.openxmlformats.org/drawingml/2006/main" noChangeAspect="1"/>
-            </wp:cNvGraphicFramePr>
-            <a:graphic xmlns:a="http://schemas.openxmlformats.org/drawingml/2006/main">
-              <a:graphicData uri="http://schemas.openxmlformats.org/drawingml/2006/picture">
-                <pic:pic xmlns:pic="http://schemas.openxmlformats.org/drawingml/2006/picture">
-                  <pic:nvPicPr>
-                    <pic:cNvPr id="8" name="Imagem 8" descr="Gráfico, Diagrama, Gráfico de bolhas&#10;&#10;Descrição gerada automaticamente"/>
-                    <pic:cNvPicPr>
-                      <a:picLocks noChangeAspect="1" noChangeArrowheads="1"/>
-                    </pic:cNvPicPr>
-                  </pic:nvPicPr>
-                  <pic:blipFill rotWithShape="1">
-                    <a:blip r:embed="rId13">
-                      <a:extLst>
-                        <a:ext uri="{28A0092B-C50C-407E-A947-70E740481C1C}">
-                          <a14:useLocalDpi xmlns:a14="http://schemas.microsoft.com/office/drawing/2010/main" val="0"/>
-                        </a:ext>
-                      </a:extLst>
-                    </a:blip>
-                    <a:srcRect b="7020"/>
-                    <a:stretch/>
-                  </pic:blipFill>
-                  <pic:spPr bwMode="auto">
-                    <a:xfrm>
-                      <a:off x="0" y="0"/>
-                      <a:ext cx="3437374" cy="4131716"/>
-                    </a:xfrm>
-                    <a:prstGeom prst="rect">
-                      <a:avLst/>
-                    </a:prstGeom>
-                    <a:noFill/>
-                    <a:ln>
-                      <a:noFill/>
-                    </a:ln>
-                    <a:extLst>
-                      <a:ext uri="{53640926-AAD7-44D8-BBD7-CCE9431645EC}">
-                        <a14:shadowObscured xmlns:a14="http://schemas.microsoft.com/office/drawing/2010/main"/>
-                      </a:ext>
-                    </a:extLst>
-                  </pic:spPr>
-                </pic:pic>
-              </a:graphicData>
-            </a:graphic>
-          </wp:inline>
-        </w:drawing>
-      </w:r>
-    </w:p>
-    <w:p>
-      <w:pPr>
-        <w:pStyle w:val="Default"/>
-        <w:ind w:left="426"/>
-        <w:jc w:val="center"/>
-        <w:rPr>
-          <w:sz w:val="23"/>
-          <w:szCs w:val="23"/>
-        </w:rPr>
-      </w:pPr>
-    </w:p>
-    <w:p>
-      <w:pPr>
-        <w:pStyle w:val="Default"/>
-        <w:ind w:left="426"/>
-        <w:rPr>
-          <w:sz w:val="23"/>
-          <w:szCs w:val="23"/>
-        </w:rPr>
-      </w:pPr>
-      <w:r>
-        <w:rPr>
-          <w:noProof/>
-        </w:rPr>
-        <w:drawing>
-          <wp:inline distT="0" distB="0" distL="0" distR="0" wp14:anchorId="23169667" wp14:editId="36F28D96">
-            <wp:extent cx="5670550" cy="3841115"/>
-            <wp:effectExtent l="0" t="0" r="6350" b="6985"/>
-            <wp:docPr id="6" name="Imagem 6" descr="Texto&#10;&#10;Descrição gerada automaticamente"/>
-            <wp:cNvGraphicFramePr>
-              <a:graphicFrameLocks xmlns:a="http://schemas.openxmlformats.org/drawingml/2006/main" noChangeAspect="1"/>
-            </wp:cNvGraphicFramePr>
-            <a:graphic xmlns:a="http://schemas.openxmlformats.org/drawingml/2006/main">
-              <a:graphicData uri="http://schemas.openxmlformats.org/drawingml/2006/picture">
-                <pic:pic xmlns:pic="http://schemas.openxmlformats.org/drawingml/2006/picture">
-                  <pic:nvPicPr>
-                    <pic:cNvPr id="6" name="Imagem 6" descr="Texto&#10;&#10;Descrição gerada automaticamente"/>
-                    <pic:cNvPicPr>
-                      <a:picLocks noChangeAspect="1" noChangeArrowheads="1"/>
-                    </pic:cNvPicPr>
-                  </pic:nvPicPr>
-                  <pic:blipFill>
-                    <a:blip r:embed="rId14">
-                      <a:extLst>
-                        <a:ext uri="{28A0092B-C50C-407E-A947-70E740481C1C}">
-                          <a14:useLocalDpi xmlns:a14="http://schemas.microsoft.com/office/drawing/2010/main" val="0"/>
-                        </a:ext>
-                      </a:extLst>
-                    </a:blip>
-                    <a:srcRect/>
-                    <a:stretch>
-                      <a:fillRect/>
-                    </a:stretch>
-                  </pic:blipFill>
-                  <pic:spPr bwMode="auto">
-                    <a:xfrm>
-                      <a:off x="0" y="0"/>
-                      <a:ext cx="5670550" cy="3841115"/>
-                    </a:xfrm>
-                    <a:prstGeom prst="rect">
-                      <a:avLst/>
-                    </a:prstGeom>
-                    <a:noFill/>
-                    <a:ln>
-                      <a:noFill/>
-                    </a:ln>
-                  </pic:spPr>
-                </pic:pic>
-              </a:graphicData>
-            </a:graphic>
-          </wp:inline>
-        </w:drawing>
-      </w:r>
-    </w:p>
     <w:sectPr>
-      <w:headerReference w:type="default" r:id="rId15"/>
+      <w:headerReference w:type="default" r:id="rId12"/>
       <w:pgSz w:w="11906" w:h="16838"/>
       <w:pgMar w:top="993" w:right="1416" w:bottom="426" w:left="1560" w:header="708" w:footer="708" w:gutter="0"/>
       <w:cols w:space="708"/>
@@ -5367,6 +3289,57 @@
     </w:lvl>
   </w:abstractNum>
   <w:abstractNum w:abstractNumId="1" w15:restartNumberingAfterBreak="0">
+    <w:nsid w:val="E1AA8966"/>
+    <w:multiLevelType w:val="hybridMultilevel"/>
+    <w:tmpl w:val="FFFFFFFF"/>
+    <w:lvl w:ilvl="0" w:tplc="FFFFFFFF">
+      <w:start w:val="1"/>
+      <w:numFmt w:val="decimal"/>
+      <w:lvlText w:val=""/>
+      <w:lvlJc w:val="left"/>
+    </w:lvl>
+    <w:lvl w:ilvl="1" w:tplc="FFFFFFFF">
+      <w:numFmt w:val="decimal"/>
+      <w:lvlText w:val=""/>
+      <w:lvlJc w:val="left"/>
+    </w:lvl>
+    <w:lvl w:ilvl="2" w:tplc="FFFFFFFF">
+      <w:numFmt w:val="decimal"/>
+      <w:lvlText w:val=""/>
+      <w:lvlJc w:val="left"/>
+    </w:lvl>
+    <w:lvl w:ilvl="3" w:tplc="FFFFFFFF">
+      <w:numFmt w:val="decimal"/>
+      <w:lvlText w:val=""/>
+      <w:lvlJc w:val="left"/>
+    </w:lvl>
+    <w:lvl w:ilvl="4" w:tplc="FFFFFFFF">
+      <w:numFmt w:val="decimal"/>
+      <w:lvlText w:val=""/>
+      <w:lvlJc w:val="left"/>
+    </w:lvl>
+    <w:lvl w:ilvl="5" w:tplc="FFFFFFFF">
+      <w:numFmt w:val="decimal"/>
+      <w:lvlText w:val=""/>
+      <w:lvlJc w:val="left"/>
+    </w:lvl>
+    <w:lvl w:ilvl="6" w:tplc="FFFFFFFF">
+      <w:numFmt w:val="decimal"/>
+      <w:lvlText w:val=""/>
+      <w:lvlJc w:val="left"/>
+    </w:lvl>
+    <w:lvl w:ilvl="7" w:tplc="FFFFFFFF">
+      <w:numFmt w:val="decimal"/>
+      <w:lvlText w:val=""/>
+      <w:lvlJc w:val="left"/>
+    </w:lvl>
+    <w:lvl w:ilvl="8" w:tplc="FFFFFFFF">
+      <w:numFmt w:val="decimal"/>
+      <w:lvlText w:val=""/>
+      <w:lvlJc w:val="left"/>
+    </w:lvl>
+  </w:abstractNum>
+  <w:abstractNum w:abstractNumId="2" w15:restartNumberingAfterBreak="0">
     <w:nsid w:val="00FDF017"/>
     <w:multiLevelType w:val="hybridMultilevel"/>
     <w:tmpl w:val="FFFFFFFF"/>
@@ -5417,7 +3390,7 @@
       <w:lvlJc w:val="left"/>
     </w:lvl>
   </w:abstractNum>
-  <w:abstractNum w:abstractNumId="2" w15:restartNumberingAfterBreak="0">
+  <w:abstractNum w:abstractNumId="3" w15:restartNumberingAfterBreak="0">
     <w:nsid w:val="120B5AE4"/>
     <w:multiLevelType w:val="hybridMultilevel"/>
     <w:tmpl w:val="760E6986"/>
@@ -5530,7 +3503,7 @@
       </w:rPr>
     </w:lvl>
   </w:abstractNum>
-  <w:abstractNum w:abstractNumId="3" w15:restartNumberingAfterBreak="0">
+  <w:abstractNum w:abstractNumId="4" w15:restartNumberingAfterBreak="0">
     <w:nsid w:val="142623BC"/>
     <w:multiLevelType w:val="hybridMultilevel"/>
     <w:tmpl w:val="589013CC"/>
@@ -5616,7 +3589,7 @@
       </w:pPr>
     </w:lvl>
   </w:abstractNum>
-  <w:abstractNum w:abstractNumId="4" w15:restartNumberingAfterBreak="0">
+  <w:abstractNum w:abstractNumId="5" w15:restartNumberingAfterBreak="0">
     <w:nsid w:val="146BBC7B"/>
     <w:multiLevelType w:val="hybridMultilevel"/>
     <w:tmpl w:val="FFFFFFFF"/>
@@ -5667,7 +3640,58 @@
       <w:lvlJc w:val="left"/>
     </w:lvl>
   </w:abstractNum>
-  <w:abstractNum w:abstractNumId="5" w15:restartNumberingAfterBreak="0">
+  <w:abstractNum w:abstractNumId="6" w15:restartNumberingAfterBreak="0">
+    <w:nsid w:val="1E9B5837"/>
+    <w:multiLevelType w:val="hybridMultilevel"/>
+    <w:tmpl w:val="FFFFFFFF"/>
+    <w:lvl w:ilvl="0" w:tplc="FFFFFFFF">
+      <w:start w:val="1"/>
+      <w:numFmt w:val="ideographDigital"/>
+      <w:lvlText w:val=""/>
+      <w:lvlJc w:val="left"/>
+    </w:lvl>
+    <w:lvl w:ilvl="1" w:tplc="FFFFFFFF">
+      <w:numFmt w:val="decimal"/>
+      <w:lvlText w:val=""/>
+      <w:lvlJc w:val="left"/>
+    </w:lvl>
+    <w:lvl w:ilvl="2" w:tplc="FFFFFFFF">
+      <w:numFmt w:val="decimal"/>
+      <w:lvlText w:val=""/>
+      <w:lvlJc w:val="left"/>
+    </w:lvl>
+    <w:lvl w:ilvl="3" w:tplc="FFFFFFFF">
+      <w:numFmt w:val="decimal"/>
+      <w:lvlText w:val=""/>
+      <w:lvlJc w:val="left"/>
+    </w:lvl>
+    <w:lvl w:ilvl="4" w:tplc="FFFFFFFF">
+      <w:numFmt w:val="decimal"/>
+      <w:lvlText w:val=""/>
+      <w:lvlJc w:val="left"/>
+    </w:lvl>
+    <w:lvl w:ilvl="5" w:tplc="FFFFFFFF">
+      <w:numFmt w:val="decimal"/>
+      <w:lvlText w:val=""/>
+      <w:lvlJc w:val="left"/>
+    </w:lvl>
+    <w:lvl w:ilvl="6" w:tplc="FFFFFFFF">
+      <w:numFmt w:val="decimal"/>
+      <w:lvlText w:val=""/>
+      <w:lvlJc w:val="left"/>
+    </w:lvl>
+    <w:lvl w:ilvl="7" w:tplc="FFFFFFFF">
+      <w:numFmt w:val="decimal"/>
+      <w:lvlText w:val=""/>
+      <w:lvlJc w:val="left"/>
+    </w:lvl>
+    <w:lvl w:ilvl="8" w:tplc="FFFFFFFF">
+      <w:numFmt w:val="decimal"/>
+      <w:lvlText w:val=""/>
+      <w:lvlJc w:val="left"/>
+    </w:lvl>
+  </w:abstractNum>
+  <w:abstractNum w:abstractNumId="7" w15:restartNumberingAfterBreak="0">
     <w:nsid w:val="27AD4221"/>
     <w:multiLevelType w:val="hybridMultilevel"/>
     <w:tmpl w:val="47F63712"/>
@@ -5753,7 +3777,7 @@
       </w:pPr>
     </w:lvl>
   </w:abstractNum>
-  <w:abstractNum w:abstractNumId="6" w15:restartNumberingAfterBreak="0">
+  <w:abstractNum w:abstractNumId="8" w15:restartNumberingAfterBreak="0">
     <w:nsid w:val="28481374"/>
     <w:multiLevelType w:val="hybridMultilevel"/>
     <w:tmpl w:val="29C24754"/>
@@ -5843,7 +3867,7 @@
       </w:pPr>
     </w:lvl>
   </w:abstractNum>
-  <w:abstractNum w:abstractNumId="7" w15:restartNumberingAfterBreak="0">
+  <w:abstractNum w:abstractNumId="9" w15:restartNumberingAfterBreak="0">
     <w:nsid w:val="344E5AA3"/>
     <w:multiLevelType w:val="hybridMultilevel"/>
     <w:tmpl w:val="B1EEAB1A"/>
@@ -5929,7 +3953,7 @@
       </w:pPr>
     </w:lvl>
   </w:abstractNum>
-  <w:abstractNum w:abstractNumId="8" w15:restartNumberingAfterBreak="0">
+  <w:abstractNum w:abstractNumId="10" w15:restartNumberingAfterBreak="0">
     <w:nsid w:val="34C367F1"/>
     <w:multiLevelType w:val="hybridMultilevel"/>
     <w:tmpl w:val="B7A243EC"/>
@@ -6015,7 +4039,7 @@
       </w:pPr>
     </w:lvl>
   </w:abstractNum>
-  <w:abstractNum w:abstractNumId="9" w15:restartNumberingAfterBreak="0">
+  <w:abstractNum w:abstractNumId="11" w15:restartNumberingAfterBreak="0">
     <w:nsid w:val="3640752D"/>
     <w:multiLevelType w:val="hybridMultilevel"/>
     <w:tmpl w:val="143EF9EE"/>
@@ -6101,7 +4125,7 @@
       </w:pPr>
     </w:lvl>
   </w:abstractNum>
-  <w:abstractNum w:abstractNumId="10" w15:restartNumberingAfterBreak="0">
+  <w:abstractNum w:abstractNumId="12" w15:restartNumberingAfterBreak="0">
     <w:nsid w:val="36FD449C"/>
     <w:multiLevelType w:val="hybridMultilevel"/>
     <w:tmpl w:val="5616DBE6"/>
@@ -6187,7 +4211,7 @@
       </w:pPr>
     </w:lvl>
   </w:abstractNum>
-  <w:abstractNum w:abstractNumId="11" w15:restartNumberingAfterBreak="0">
+  <w:abstractNum w:abstractNumId="13" w15:restartNumberingAfterBreak="0">
     <w:nsid w:val="38D03271"/>
     <w:multiLevelType w:val="hybridMultilevel"/>
     <w:tmpl w:val="EFB6C8AC"/>
@@ -6278,7 +4302,7 @@
       </w:pPr>
     </w:lvl>
   </w:abstractNum>
-  <w:abstractNum w:abstractNumId="12" w15:restartNumberingAfterBreak="0">
+  <w:abstractNum w:abstractNumId="14" w15:restartNumberingAfterBreak="0">
     <w:nsid w:val="39006C96"/>
     <w:multiLevelType w:val="hybridMultilevel"/>
     <w:tmpl w:val="1F4CE9F8"/>
@@ -6364,7 +4388,7 @@
       </w:pPr>
     </w:lvl>
   </w:abstractNum>
-  <w:abstractNum w:abstractNumId="13" w15:restartNumberingAfterBreak="0">
+  <w:abstractNum w:abstractNumId="15" w15:restartNumberingAfterBreak="0">
     <w:nsid w:val="42A60E50"/>
     <w:multiLevelType w:val="multilevel"/>
     <w:tmpl w:val="A4A4C538"/>
@@ -6513,7 +4537,7 @@
       </w:rPr>
     </w:lvl>
   </w:abstractNum>
-  <w:abstractNum w:abstractNumId="14" w15:restartNumberingAfterBreak="0">
+  <w:abstractNum w:abstractNumId="16" w15:restartNumberingAfterBreak="0">
     <w:nsid w:val="48302855"/>
     <w:multiLevelType w:val="hybridMultilevel"/>
     <w:tmpl w:val="F23EFA08"/>
@@ -6599,7 +4623,7 @@
       </w:pPr>
     </w:lvl>
   </w:abstractNum>
-  <w:abstractNum w:abstractNumId="15" w15:restartNumberingAfterBreak="0">
+  <w:abstractNum w:abstractNumId="17" w15:restartNumberingAfterBreak="0">
     <w:nsid w:val="4A5C652C"/>
     <w:multiLevelType w:val="hybridMultilevel"/>
     <w:tmpl w:val="06B0F2E0"/>
@@ -6685,7 +4709,7 @@
       </w:pPr>
     </w:lvl>
   </w:abstractNum>
-  <w:abstractNum w:abstractNumId="16" w15:restartNumberingAfterBreak="0">
+  <w:abstractNum w:abstractNumId="18" w15:restartNumberingAfterBreak="0">
     <w:nsid w:val="4A684B1D"/>
     <w:multiLevelType w:val="hybridMultilevel"/>
     <w:tmpl w:val="C92403D4"/>
@@ -6736,7 +4760,59 @@
       <w:lvlJc w:val="left"/>
     </w:lvl>
   </w:abstractNum>
-  <w:abstractNum w:abstractNumId="17" w15:restartNumberingAfterBreak="0">
+  <w:abstractNum w:abstractNumId="19" w15:restartNumberingAfterBreak="0">
+    <w:nsid w:val="4E011385"/>
+    <w:multiLevelType w:val="hybridMultilevel"/>
+    <w:tmpl w:val="FFFFFFFF"/>
+    <w:lvl w:ilvl="0" w:tplc="FFFFFFFF">
+      <w:start w:val="1"/>
+      <w:numFmt w:val="decimal"/>
+      <w:lvlText w:val=""/>
+      <w:lvlJc w:val="left"/>
+    </w:lvl>
+    <w:lvl w:ilvl="1" w:tplc="FFFFFFFF">
+      <w:start w:val="1"/>
+      <w:numFmt w:val="decimal"/>
+      <w:lvlText w:val=""/>
+      <w:lvlJc w:val="left"/>
+    </w:lvl>
+    <w:lvl w:ilvl="2" w:tplc="FFFFFFFF">
+      <w:numFmt w:val="decimal"/>
+      <w:lvlText w:val=""/>
+      <w:lvlJc w:val="left"/>
+    </w:lvl>
+    <w:lvl w:ilvl="3" w:tplc="FFFFFFFF">
+      <w:numFmt w:val="decimal"/>
+      <w:lvlText w:val=""/>
+      <w:lvlJc w:val="left"/>
+    </w:lvl>
+    <w:lvl w:ilvl="4" w:tplc="FFFFFFFF">
+      <w:numFmt w:val="decimal"/>
+      <w:lvlText w:val=""/>
+      <w:lvlJc w:val="left"/>
+    </w:lvl>
+    <w:lvl w:ilvl="5" w:tplc="FFFFFFFF">
+      <w:numFmt w:val="decimal"/>
+      <w:lvlText w:val=""/>
+      <w:lvlJc w:val="left"/>
+    </w:lvl>
+    <w:lvl w:ilvl="6" w:tplc="FFFFFFFF">
+      <w:numFmt w:val="decimal"/>
+      <w:lvlText w:val=""/>
+      <w:lvlJc w:val="left"/>
+    </w:lvl>
+    <w:lvl w:ilvl="7" w:tplc="FFFFFFFF">
+      <w:numFmt w:val="decimal"/>
+      <w:lvlText w:val=""/>
+      <w:lvlJc w:val="left"/>
+    </w:lvl>
+    <w:lvl w:ilvl="8" w:tplc="FFFFFFFF">
+      <w:numFmt w:val="decimal"/>
+      <w:lvlText w:val=""/>
+      <w:lvlJc w:val="left"/>
+    </w:lvl>
+  </w:abstractNum>
+  <w:abstractNum w:abstractNumId="20" w15:restartNumberingAfterBreak="0">
     <w:nsid w:val="4EF9706E"/>
     <w:multiLevelType w:val="hybridMultilevel"/>
     <w:tmpl w:val="5748C6BE"/>
@@ -6822,7 +4898,7 @@
       </w:pPr>
     </w:lvl>
   </w:abstractNum>
-  <w:abstractNum w:abstractNumId="18" w15:restartNumberingAfterBreak="0">
+  <w:abstractNum w:abstractNumId="21" w15:restartNumberingAfterBreak="0">
     <w:nsid w:val="5F700C3B"/>
     <w:multiLevelType w:val="hybridMultilevel"/>
     <w:tmpl w:val="9C48EC2C"/>
@@ -6934,7 +5010,7 @@
       </w:rPr>
     </w:lvl>
   </w:abstractNum>
-  <w:abstractNum w:abstractNumId="19" w15:restartNumberingAfterBreak="0">
+  <w:abstractNum w:abstractNumId="22" w15:restartNumberingAfterBreak="0">
     <w:nsid w:val="62977D25"/>
     <w:multiLevelType w:val="hybridMultilevel"/>
     <w:tmpl w:val="676AE390"/>
@@ -7047,7 +5123,7 @@
       </w:rPr>
     </w:lvl>
   </w:abstractNum>
-  <w:abstractNum w:abstractNumId="20" w15:restartNumberingAfterBreak="0">
+  <w:abstractNum w:abstractNumId="23" w15:restartNumberingAfterBreak="0">
     <w:nsid w:val="68DD2899"/>
     <w:multiLevelType w:val="hybridMultilevel"/>
     <w:tmpl w:val="4312790E"/>
@@ -7133,7 +5209,7 @@
       </w:pPr>
     </w:lvl>
   </w:abstractNum>
-  <w:abstractNum w:abstractNumId="21" w15:restartNumberingAfterBreak="0">
+  <w:abstractNum w:abstractNumId="24" w15:restartNumberingAfterBreak="0">
     <w:nsid w:val="745771E6"/>
     <w:multiLevelType w:val="hybridMultilevel"/>
     <w:tmpl w:val="06B0F2E0"/>
@@ -7219,7 +5295,58 @@
       </w:pPr>
     </w:lvl>
   </w:abstractNum>
-  <w:abstractNum w:abstractNumId="22" w15:restartNumberingAfterBreak="0">
+  <w:abstractNum w:abstractNumId="25" w15:restartNumberingAfterBreak="0">
+    <w:nsid w:val="7C540A6A"/>
+    <w:multiLevelType w:val="hybridMultilevel"/>
+    <w:tmpl w:val="FFFFFFFF"/>
+    <w:lvl w:ilvl="0" w:tplc="FFFFFFFF">
+      <w:start w:val="1"/>
+      <w:numFmt w:val="decimal"/>
+      <w:lvlText w:val=""/>
+      <w:lvlJc w:val="left"/>
+    </w:lvl>
+    <w:lvl w:ilvl="1" w:tplc="FFFFFFFF">
+      <w:numFmt w:val="decimal"/>
+      <w:lvlText w:val=""/>
+      <w:lvlJc w:val="left"/>
+    </w:lvl>
+    <w:lvl w:ilvl="2" w:tplc="FFFFFFFF">
+      <w:numFmt w:val="decimal"/>
+      <w:lvlText w:val=""/>
+      <w:lvlJc w:val="left"/>
+    </w:lvl>
+    <w:lvl w:ilvl="3" w:tplc="FFFFFFFF">
+      <w:numFmt w:val="decimal"/>
+      <w:lvlText w:val=""/>
+      <w:lvlJc w:val="left"/>
+    </w:lvl>
+    <w:lvl w:ilvl="4" w:tplc="FFFFFFFF">
+      <w:numFmt w:val="decimal"/>
+      <w:lvlText w:val=""/>
+      <w:lvlJc w:val="left"/>
+    </w:lvl>
+    <w:lvl w:ilvl="5" w:tplc="FFFFFFFF">
+      <w:numFmt w:val="decimal"/>
+      <w:lvlText w:val=""/>
+      <w:lvlJc w:val="left"/>
+    </w:lvl>
+    <w:lvl w:ilvl="6" w:tplc="FFFFFFFF">
+      <w:numFmt w:val="decimal"/>
+      <w:lvlText w:val=""/>
+      <w:lvlJc w:val="left"/>
+    </w:lvl>
+    <w:lvl w:ilvl="7" w:tplc="FFFFFFFF">
+      <w:numFmt w:val="decimal"/>
+      <w:lvlText w:val=""/>
+      <w:lvlJc w:val="left"/>
+    </w:lvl>
+    <w:lvl w:ilvl="8" w:tplc="FFFFFFFF">
+      <w:numFmt w:val="decimal"/>
+      <w:lvlText w:val=""/>
+      <w:lvlJc w:val="left"/>
+    </w:lvl>
+  </w:abstractNum>
+  <w:abstractNum w:abstractNumId="26" w15:restartNumberingAfterBreak="0">
     <w:nsid w:val="7FF64A10"/>
     <w:multiLevelType w:val="hybridMultilevel"/>
     <w:tmpl w:val="30BABD00"/>
@@ -7333,73 +5460,85 @@
     </w:lvl>
   </w:abstractNum>
   <w:num w:numId="1" w16cid:durableId="767386151">
+    <w:abstractNumId w:val="15"/>
+  </w:num>
+  <w:num w:numId="2" w16cid:durableId="1664771990">
+    <w:abstractNumId w:val="11"/>
+  </w:num>
+  <w:num w:numId="3" w16cid:durableId="1022249210">
+    <w:abstractNumId w:val="20"/>
+  </w:num>
+  <w:num w:numId="4" w16cid:durableId="1524781148">
+    <w:abstractNumId w:val="12"/>
+  </w:num>
+  <w:num w:numId="5" w16cid:durableId="910965109">
+    <w:abstractNumId w:val="24"/>
+  </w:num>
+  <w:num w:numId="6" w16cid:durableId="119420344">
+    <w:abstractNumId w:val="17"/>
+  </w:num>
+  <w:num w:numId="7" w16cid:durableId="2100251013">
+    <w:abstractNumId w:val="9"/>
+  </w:num>
+  <w:num w:numId="8" w16cid:durableId="221870381">
+    <w:abstractNumId w:val="3"/>
+  </w:num>
+  <w:num w:numId="9" w16cid:durableId="628822202">
+    <w:abstractNumId w:val="23"/>
+  </w:num>
+  <w:num w:numId="10" w16cid:durableId="113640649">
+    <w:abstractNumId w:val="14"/>
+  </w:num>
+  <w:num w:numId="11" w16cid:durableId="987322918">
+    <w:abstractNumId w:val="10"/>
+  </w:num>
+  <w:num w:numId="12" w16cid:durableId="1164317654">
+    <w:abstractNumId w:val="21"/>
+  </w:num>
+  <w:num w:numId="13" w16cid:durableId="703989486">
+    <w:abstractNumId w:val="4"/>
+  </w:num>
+  <w:num w:numId="14" w16cid:durableId="1122769002">
+    <w:abstractNumId w:val="16"/>
+  </w:num>
+  <w:num w:numId="15" w16cid:durableId="1243485593">
     <w:abstractNumId w:val="13"/>
   </w:num>
-  <w:num w:numId="2" w16cid:durableId="1664771990">
-    <w:abstractNumId w:val="9"/>
-  </w:num>
-  <w:num w:numId="3" w16cid:durableId="1022249210">
-    <w:abstractNumId w:val="17"/>
-  </w:num>
-  <w:num w:numId="4" w16cid:durableId="1524781148">
-    <w:abstractNumId w:val="10"/>
-  </w:num>
-  <w:num w:numId="5" w16cid:durableId="910965109">
-    <w:abstractNumId w:val="21"/>
-  </w:num>
-  <w:num w:numId="6" w16cid:durableId="119420344">
-    <w:abstractNumId w:val="15"/>
-  </w:num>
-  <w:num w:numId="7" w16cid:durableId="2100251013">
-    <w:abstractNumId w:val="7"/>
-  </w:num>
-  <w:num w:numId="8" w16cid:durableId="221870381">
-    <w:abstractNumId w:val="2"/>
-  </w:num>
-  <w:num w:numId="9" w16cid:durableId="628822202">
-    <w:abstractNumId w:val="20"/>
-  </w:num>
-  <w:num w:numId="10" w16cid:durableId="113640649">
-    <w:abstractNumId w:val="12"/>
-  </w:num>
-  <w:num w:numId="11" w16cid:durableId="987322918">
+  <w:num w:numId="16" w16cid:durableId="1255019738">
     <w:abstractNumId w:val="8"/>
   </w:num>
-  <w:num w:numId="12" w16cid:durableId="1164317654">
-    <w:abstractNumId w:val="18"/>
-  </w:num>
-  <w:num w:numId="13" w16cid:durableId="703989486">
-    <w:abstractNumId w:val="3"/>
-  </w:num>
-  <w:num w:numId="14" w16cid:durableId="1122769002">
-    <w:abstractNumId w:val="14"/>
-  </w:num>
-  <w:num w:numId="15" w16cid:durableId="1243485593">
-    <w:abstractNumId w:val="11"/>
-  </w:num>
-  <w:num w:numId="16" w16cid:durableId="1255019738">
-    <w:abstractNumId w:val="6"/>
-  </w:num>
   <w:num w:numId="17" w16cid:durableId="669142515">
-    <w:abstractNumId w:val="19"/>
+    <w:abstractNumId w:val="22"/>
   </w:num>
   <w:num w:numId="18" w16cid:durableId="489294109">
     <w:abstractNumId w:val="0"/>
   </w:num>
   <w:num w:numId="19" w16cid:durableId="371076388">
-    <w:abstractNumId w:val="22"/>
+    <w:abstractNumId w:val="26"/>
   </w:num>
   <w:num w:numId="20" w16cid:durableId="1755471924">
-    <w:abstractNumId w:val="16"/>
+    <w:abstractNumId w:val="18"/>
   </w:num>
   <w:num w:numId="21" w16cid:durableId="673535285">
+    <w:abstractNumId w:val="7"/>
+  </w:num>
+  <w:num w:numId="22" w16cid:durableId="1147473161">
+    <w:abstractNumId w:val="2"/>
+  </w:num>
+  <w:num w:numId="23" w16cid:durableId="1295326770">
     <w:abstractNumId w:val="5"/>
   </w:num>
-  <w:num w:numId="22" w16cid:durableId="1147473161">
+  <w:num w:numId="24" w16cid:durableId="657733976">
+    <w:abstractNumId w:val="19"/>
+  </w:num>
+  <w:num w:numId="25" w16cid:durableId="1737389554">
+    <w:abstractNumId w:val="6"/>
+  </w:num>
+  <w:num w:numId="26" w16cid:durableId="181867118">
+    <w:abstractNumId w:val="25"/>
+  </w:num>
+  <w:num w:numId="27" w16cid:durableId="889389845">
     <w:abstractNumId w:val="1"/>
-  </w:num>
-  <w:num w:numId="23" w16cid:durableId="1295326770">
-    <w:abstractNumId w:val="4"/>
   </w:num>
 </w:numbering>
 </file>
@@ -8697,6 +6836,19 @@
       <w:szCs w:val="26"/>
     </w:rPr>
   </w:style>
+  <w:style w:type="character" w:customStyle="1" w:styleId="A3">
+    <w:name w:val="A3"/>
+    <w:uiPriority w:val="99"/>
+    <w:rsid w:val="00B53B0F"/>
+    <w:rPr>
+      <w:color w:val="000000"/>
+    </w:rPr>
+  </w:style>
+  <w:style w:type="character" w:customStyle="1" w:styleId="ckeimageresizer">
+    <w:name w:val="cke_image_resizer"/>
+    <w:basedOn w:val="Fontepargpadro"/>
+    <w:rsid w:val="005427EF"/>
+  </w:style>
 </w:styles>
 </file>
 

</xml_diff>